<commit_message>
put this in scientific reports style
</commit_message>
<xml_diff>
--- a/3_Manuscript/long-ratings.docx
+++ b/3_Manuscript/long-ratings.docx
@@ -176,10 +176,10 @@
         <w:t xml:space="preserve">competence at levels higher than their actual performance supports</w:t>
       </w:r>
       <w:r>
-        <w:t xml:space="preserve"> </w:t>
-      </w:r>
-      <w:r>
-        <w:t xml:space="preserve">(Dunning et al., 2003)</w:t>
+        <w:rPr>
+          <w:vertAlign w:val="superscript"/>
+        </w:rPr>
+        <w:t xml:space="preserve">1</w:t>
       </w:r>
       <w:r>
         <w:t xml:space="preserve">. Similarly, judgments of learning (JOLs) are typically</w:t>
@@ -191,10 +191,10 @@
         <w:t xml:space="preserve">overconfident, which can lead to inefficient study strategies</w:t>
       </w:r>
       <w:r>
-        <w:t xml:space="preserve"> </w:t>
-      </w:r>
-      <w:r>
-        <w:t xml:space="preserve">(Koriat &amp; Bjork, 2005)</w:t>
+        <w:rPr>
+          <w:vertAlign w:val="superscript"/>
+        </w:rPr>
+        <w:t xml:space="preserve">2</w:t>
       </w:r>
       <w:r>
         <w:t xml:space="preserve">. Individuals who self-monitor their study habits are</w:t>
@@ -206,10 +206,10 @@
         <w:t xml:space="preserve">frequently highly confident but poorly calibrated in their learning</w:t>
       </w:r>
       <w:r>
-        <w:t xml:space="preserve"> </w:t>
-      </w:r>
-      <w:r>
-        <w:t xml:space="preserve">(Cutler &amp; Wolfe, 1989)</w:t>
+        <w:rPr>
+          <w:vertAlign w:val="superscript"/>
+        </w:rPr>
+        <w:t xml:space="preserve">3</w:t>
       </w:r>
       <w:r>
         <w:t xml:space="preserve">. These findings point to a broader problem in cognition:</w:t>
@@ -233,10 +233,10 @@
         <w:t xml:space="preserve">predictions for both theoretical and applied purposes</w:t>
       </w:r>
       <w:r>
-        <w:t xml:space="preserve"> </w:t>
-      </w:r>
-      <w:r>
-        <w:t xml:space="preserve">(Koriat, 2008; Koriat &amp; Bjork, 2006)</w:t>
+        <w:rPr>
+          <w:vertAlign w:val="superscript"/>
+        </w:rPr>
+        <w:t xml:space="preserve">4,5</w:t>
       </w:r>
       <w:r>
         <w:t xml:space="preserve">. This issue resonates with central questions in numerical</w:t>
@@ -254,10 +254,10 @@
         <w:t xml:space="preserve">evaluate numerical magnitudes, probabilities, and quantities</w:t>
       </w:r>
       <w:r>
-        <w:t xml:space="preserve"> </w:t>
-      </w:r>
-      <w:r>
-        <w:t xml:space="preserve">(Dehaene, 2011; Reyna &amp; Brainerd, 2008)</w:t>
+        <w:rPr>
+          <w:vertAlign w:val="superscript"/>
+        </w:rPr>
+        <w:t xml:space="preserve">6,7</w:t>
       </w:r>
       <w:r>
         <w:t xml:space="preserve">.</w:t>
@@ -289,10 +289,10 @@
         <w:t xml:space="preserve">remediation</w:t>
       </w:r>
       <w:r>
-        <w:t xml:space="preserve"> </w:t>
-      </w:r>
-      <w:r>
-        <w:t xml:space="preserve">(Koriat &amp; Bjork, 2006; Maki, 2007a)</w:t>
+        <w:rPr>
+          <w:vertAlign w:val="superscript"/>
+        </w:rPr>
+        <w:t xml:space="preserve">5,8</w:t>
       </w:r>
       <w:r>
         <w:t xml:space="preserve">. Typically, word associations are</w:t>
@@ -304,10 +304,10 @@
         <w:t xml:space="preserve">measured using the method of free association</w:t>
       </w:r>
       <w:r>
-        <w:t xml:space="preserve"> </w:t>
-      </w:r>
-      <w:r>
-        <w:t xml:space="preserve">(Nelson et al., 2000)</w:t>
+        <w:rPr>
+          <w:vertAlign w:val="superscript"/>
+        </w:rPr>
+        <w:t xml:space="preserve">9</w:t>
       </w:r>
       <w:r>
         <w:t xml:space="preserve">, in which</w:t>
@@ -355,10 +355,10 @@
         <w:t xml:space="preserve">pairs</w:t>
       </w:r>
       <w:r>
-        <w:t xml:space="preserve"> </w:t>
-      </w:r>
-      <w:r>
-        <w:t xml:space="preserve">(De Deyne et al., 2019; Nelson et al., 2004)</w:t>
+        <w:rPr>
+          <w:vertAlign w:val="superscript"/>
+        </w:rPr>
+        <w:t xml:space="preserve">10,11</w:t>
       </w:r>
       <w:r>
         <w:t xml:space="preserve">. For example, the probability that</w:t>
@@ -440,10 +440,10 @@
         <w:t xml:space="preserve">particularly for weakly associated pairs</w:t>
       </w:r>
       <w:r>
-        <w:t xml:space="preserve"> </w:t>
-      </w:r>
-      <w:r>
-        <w:t xml:space="preserve">(Maki, 2007b)</w:t>
+        <w:rPr>
+          <w:vertAlign w:val="superscript"/>
+        </w:rPr>
+        <w:t xml:space="preserve">12</w:t>
       </w:r>
       <w:r>
         <w:t xml:space="preserve">. This inflation</w:t>
@@ -467,10 +467,10 @@
         <w:t xml:space="preserve">misjudge small magnitudes or low-probability events</w:t>
       </w:r>
       <w:r>
-        <w:t xml:space="preserve"> </w:t>
-      </w:r>
-      <w:r>
-        <w:t xml:space="preserve">(e.g., Gigerenzer &amp; Hoffrage, 1995; Reyna &amp; Brainerd, 2008)</w:t>
+        <w:rPr>
+          <w:vertAlign w:val="superscript"/>
+        </w:rPr>
+        <w:t xml:space="preserve">7,e.g., 13</w:t>
       </w:r>
       <w:r>
         <w:t xml:space="preserve">. The tendency toward assigning excessively</w:t>
@@ -482,10 +482,10 @@
         <w:t xml:space="preserve">high ratings is remarkably resistant to change</w:t>
       </w:r>
       <w:r>
-        <w:t xml:space="preserve"> </w:t>
-      </w:r>
-      <w:r>
-        <w:t xml:space="preserve">(Maki, 2007a; Nelson et al., 2005; Valentine &amp; Buchanan, 2013)</w:t>
+        <w:rPr>
+          <w:vertAlign w:val="superscript"/>
+        </w:rPr>
+        <w:t xml:space="preserve">8,14,15</w:t>
       </w:r>
       <w:r>
         <w:t xml:space="preserve">. For example, the inflation persists even</w:t>
@@ -503,10 +503,10 @@
         <w:t xml:space="preserve">given cue</w:t>
       </w:r>
       <w:r>
-        <w:t xml:space="preserve"> </w:t>
-      </w:r>
-      <w:r>
-        <w:t xml:space="preserve">(Foster &amp; Buchanan, 2012)</w:t>
+        <w:rPr>
+          <w:vertAlign w:val="superscript"/>
+        </w:rPr>
+        <w:t xml:space="preserve">16</w:t>
       </w:r>
       <w:r>
         <w:t xml:space="preserve">, when they are prompted to consider alternative</w:t>
@@ -518,10 +518,10 @@
         <w:t xml:space="preserve">responses</w:t>
       </w:r>
       <w:r>
-        <w:t xml:space="preserve"> </w:t>
-      </w:r>
-      <w:r>
-        <w:t xml:space="preserve">(Maki, 2007a)</w:t>
+        <w:rPr>
+          <w:vertAlign w:val="superscript"/>
+        </w:rPr>
+        <w:t xml:space="preserve">8</w:t>
       </w:r>
       <w:r>
         <w:t xml:space="preserve">, or even when they overtly generate their own</w:t>
@@ -533,10 +533,10 @@
         <w:t xml:space="preserve">list of associates</w:t>
       </w:r>
       <w:r>
-        <w:t xml:space="preserve"> </w:t>
-      </w:r>
-      <w:r>
-        <w:t xml:space="preserve">(Koriat, 2008; Koriat &amp; Bjork, 2006)</w:t>
+        <w:rPr>
+          <w:vertAlign w:val="superscript"/>
+        </w:rPr>
+        <w:t xml:space="preserve">4,5</w:t>
       </w:r>
       <w:r>
         <w:t xml:space="preserve">. In all these cases,</w:t>
@@ -592,10 +592,10 @@
         <w:t xml:space="preserve">discriminate between low- and high-probability events</w:t>
       </w:r>
       <w:r>
-        <w:t xml:space="preserve"> </w:t>
-      </w:r>
-      <w:r>
-        <w:t xml:space="preserve">(Valentine &amp; Buchanan, 2013)</w:t>
+        <w:rPr>
+          <w:vertAlign w:val="superscript"/>
+        </w:rPr>
+        <w:t xml:space="preserve">14</w:t>
       </w:r>
       <w:r>
         <w:t xml:space="preserve">.</w:t>
@@ -657,10 +657,10 @@
         <w:t xml:space="preserve">in tuning numerical judgments to actual associative strength</w:t>
       </w:r>
       <w:r>
-        <w:t xml:space="preserve"> </w:t>
-      </w:r>
-      <w:r>
-        <w:t xml:space="preserve">(Maki, 2007a)</w:t>
+        <w:rPr>
+          <w:vertAlign w:val="superscript"/>
+        </w:rPr>
+        <w:t xml:space="preserve">8</w:t>
       </w:r>
       <w:r>
         <w:t xml:space="preserve">. The current experiment tested whether using individually</w:t>
@@ -706,10 +706,10 @@
         <w:t xml:space="preserve">word</w:t>
       </w:r>
       <w:r>
-        <w:t xml:space="preserve"> </w:t>
-      </w:r>
-      <w:r>
-        <w:t xml:space="preserve">(Buchanan, 2010; Foster &amp; Buchanan, 2012; Maki, 2007a, 2007b; Maxwell &amp; Buchanan, 2020; Maxwell &amp; Huff, 2021)</w:t>
+        <w:rPr>
+          <w:vertAlign w:val="superscript"/>
+        </w:rPr>
+        <w:t xml:space="preserve">8,12,16–19</w:t>
       </w:r>
       <w:r>
         <w:t xml:space="preserve">, suggesting that collective norms are difficult to</w:t>
@@ -733,10 +733,10 @@
         <w:t xml:space="preserve">word in response to a cue</w:t>
       </w:r>
       <w:r>
-        <w:t xml:space="preserve"> </w:t>
-      </w:r>
-      <w:r>
-        <w:t xml:space="preserve">(Maki, 2007b)</w:t>
+        <w:rPr>
+          <w:vertAlign w:val="superscript"/>
+        </w:rPr>
+        <w:t xml:space="preserve">12</w:t>
       </w:r>
       <w:r>
         <w:t xml:space="preserve">. In contrast, our design had</w:t>
@@ -848,10 +848,10 @@
         <w:t xml:space="preserve">norms. Given previous research</w:t>
       </w:r>
       <w:r>
-        <w:t xml:space="preserve"> </w:t>
-      </w:r>
-      <w:r>
-        <w:t xml:space="preserve">(Maki, 2007b, 2007a; Valentine &amp; Buchanan, 2013)</w:t>
+        <w:rPr>
+          <w:vertAlign w:val="superscript"/>
+        </w:rPr>
+        <w:t xml:space="preserve">8,12,14</w:t>
       </w:r>
       <w:r>
         <w:t xml:space="preserve">, the values were expected to be sensitive (</w:t>
@@ -1213,10 +1213,10 @@
         <w:t xml:space="preserve">Stimuli were selected from the free association word norms by</w:t>
       </w:r>
       <w:r>
-        <w:t xml:space="preserve"> </w:t>
-      </w:r>
-      <w:r>
-        <w:t xml:space="preserve">Nelson et al. (2004)</w:t>
+        <w:rPr>
+          <w:vertAlign w:val="superscript"/>
+        </w:rPr>
+        <w:t xml:space="preserve">10</w:t>
       </w:r>
       <w:r>
         <w:t xml:space="preserve">. The database includes a list of cues shown to participants,</w:t>
@@ -1351,10 +1351,10 @@
         <w:t xml:space="preserve">has 25 cue-target combinations in the</w:t>
       </w:r>
       <w:r>
-        <w:t xml:space="preserve"> </w:t>
-      </w:r>
-      <w:r>
-        <w:t xml:space="preserve">Nelson et al. (2004)</w:t>
+        <w:rPr>
+          <w:vertAlign w:val="superscript"/>
+        </w:rPr>
+        <w:t xml:space="preserve">10</w:t>
       </w:r>
       <w:r>
         <w:t xml:space="preserve"> </w:t>
@@ -2229,10 +2229,10 @@
         <w:t xml:space="preserve">free association database</w:t>
       </w:r>
       <w:r>
-        <w:t xml:space="preserve"> </w:t>
-      </w:r>
-      <w:r>
-        <w:t xml:space="preserve">(Nelson et al., 2004)</w:t>
+        <w:rPr>
+          <w:vertAlign w:val="superscript"/>
+        </w:rPr>
+        <w:t xml:space="preserve">10</w:t>
       </w:r>
       <w:r>
         <w:t xml:space="preserve">. For example, across five</w:t>
@@ -2480,10 +2480,10 @@
         <w:t xml:space="preserve">package</w:t>
       </w:r>
       <w:r>
-        <w:t xml:space="preserve"> </w:t>
-      </w:r>
-      <w:r>
-        <w:t xml:space="preserve">(Aust et al., 2022)</w:t>
+        <w:rPr>
+          <w:vertAlign w:val="superscript"/>
+        </w:rPr>
+        <w:t xml:space="preserve">20</w:t>
       </w:r>
       <w:r>
         <w:t xml:space="preserve">, is available at our GitHub repository:</w:t>
@@ -2539,10 +2539,10 @@
         <w:t xml:space="preserve">was selected from the free association database</w:t>
       </w:r>
       <w:r>
-        <w:t xml:space="preserve"> </w:t>
-      </w:r>
-      <w:r>
-        <w:t xml:space="preserve">(Nelson et al., 2004)</w:t>
+        <w:rPr>
+          <w:vertAlign w:val="superscript"/>
+        </w:rPr>
+        <w:t xml:space="preserve">10</w:t>
       </w:r>
       <w:r>
         <w:t xml:space="preserve"> </w:t>
@@ -3245,10 +3245,10 @@
         <w:t xml:space="preserve">These cue–response pairs were merged with the</w:t>
       </w:r>
       <w:r>
-        <w:t xml:space="preserve"> </w:t>
-      </w:r>
-      <w:r>
-        <w:t xml:space="preserve">Nelson et al. (2004)</w:t>
+        <w:rPr>
+          <w:vertAlign w:val="superscript"/>
+        </w:rPr>
+        <w:t xml:space="preserve">10</w:t>
       </w:r>
       <w:r>
         <w:t xml:space="preserve"> </w:t>
@@ -3257,10 +3257,10 @@
         <w:t xml:space="preserve">and</w:t>
       </w:r>
       <w:r>
-        <w:t xml:space="preserve"> </w:t>
-      </w:r>
-      <w:r>
-        <w:t xml:space="preserve">De Deyne et al. (2019)</w:t>
+        <w:rPr>
+          <w:vertAlign w:val="superscript"/>
+        </w:rPr>
+        <w:t xml:space="preserve">11</w:t>
       </w:r>
       <w:r>
         <w:t xml:space="preserve"> </w:t>
@@ -3281,10 +3281,10 @@
         <w:t xml:space="preserve">group overlapped with the</w:t>
       </w:r>
       <w:r>
-        <w:t xml:space="preserve"> </w:t>
-      </w:r>
-      <w:r>
-        <w:t xml:space="preserve">Nelson et al. (2004)</w:t>
+        <w:rPr>
+          <w:vertAlign w:val="superscript"/>
+        </w:rPr>
+        <w:t xml:space="preserve">10</w:t>
       </w:r>
       <w:r>
         <w:t xml:space="preserve"> </w:t>
@@ -3299,10 +3299,10 @@
         <w:t xml:space="preserve">6.46% and with the</w:t>
       </w:r>
       <w:r>
-        <w:t xml:space="preserve"> </w:t>
-      </w:r>
-      <w:r>
-        <w:t xml:space="preserve">De Deyne et al. (2019)</w:t>
+        <w:rPr>
+          <w:vertAlign w:val="superscript"/>
+        </w:rPr>
+        <w:t xml:space="preserve">11</w:t>
       </w:r>
       <w:r>
         <w:t xml:space="preserve"> </w:t>
@@ -3331,10 +3331,10 @@
         <w:t xml:space="preserve">participants and correlated error structures</w:t>
       </w:r>
       <w:r>
-        <w:t xml:space="preserve"> </w:t>
-      </w:r>
-      <w:r>
-        <w:t xml:space="preserve">(Gelman, 2006)</w:t>
+        <w:rPr>
+          <w:vertAlign w:val="superscript"/>
+        </w:rPr>
+        <w:t xml:space="preserve">21</w:t>
       </w:r>
       <w:r>
         <w:t xml:space="preserve">. Each model</w:t>
@@ -3426,10 +3426,10 @@
         <w:t xml:space="preserve">calibration would correspond to an intercept of 0</w:t>
       </w:r>
       <w:r>
-        <w:t xml:space="preserve"> </w:t>
-      </w:r>
-      <w:r>
-        <w:t xml:space="preserve">(no upward bias, Maki, 2007b)</w:t>
+        <w:rPr>
+          <w:vertAlign w:val="superscript"/>
+        </w:rPr>
+        <w:t xml:space="preserve">no upward bias, 12</w:t>
       </w:r>
       <w:r>
         <w:t xml:space="preserve"> </w:t>
@@ -3487,10 +3487,10 @@
         <w:t xml:space="preserve">For the</w:t>
       </w:r>
       <w:r>
-        <w:t xml:space="preserve"> </w:t>
-      </w:r>
-      <w:r>
-        <w:t xml:space="preserve">Nelson et al. (2004)</w:t>
+        <w:rPr>
+          <w:vertAlign w:val="superscript"/>
+        </w:rPr>
+        <w:t xml:space="preserve">10</w:t>
       </w:r>
       <w:r>
         <w:t xml:space="preserve"> </w:t>
@@ -3769,10 +3769,10 @@
         <w:t xml:space="preserve">slopes. For the</w:t>
       </w:r>
       <w:r>
-        <w:t xml:space="preserve"> </w:t>
-      </w:r>
-      <w:r>
-        <w:t xml:space="preserve">De Deyne et al. (2019)</w:t>
+        <w:rPr>
+          <w:vertAlign w:val="superscript"/>
+        </w:rPr>
+        <w:t xml:space="preserve">11</w:t>
       </w:r>
       <w:r>
         <w:t xml:space="preserve"> </w:t>
@@ -5013,10 +5013,10 @@
         <w:t xml:space="preserve">These findings replicate prior work</w:t>
       </w:r>
       <w:r>
-        <w:t xml:space="preserve"> </w:t>
-      </w:r>
-      <w:r>
-        <w:t xml:space="preserve">(Maki, 2007b, 2007a; Maxwell &amp; Buchanan, 2020; Valentine &amp; Buchanan, 2013)</w:t>
+        <w:rPr>
+          <w:vertAlign w:val="superscript"/>
+        </w:rPr>
+        <w:t xml:space="preserve">8,12,14,18</w:t>
       </w:r>
       <w:r>
         <w:t xml:space="preserve">, showing systematic overestimation</w:t>
@@ -5076,10 +5076,10 @@
         <w:t xml:space="preserve">literature</w:t>
       </w:r>
       <w:r>
-        <w:t xml:space="preserve"> </w:t>
-      </w:r>
-      <w:r>
-        <w:t xml:space="preserve">(Koriat, 2008; Koriat &amp; Bjork, 2006)</w:t>
+        <w:rPr>
+          <w:vertAlign w:val="superscript"/>
+        </w:rPr>
+        <w:t xml:space="preserve">4,5</w:t>
       </w:r>
       <w:r>
         <w:t xml:space="preserve">.</w:t>
@@ -5435,7 +5435,7 @@
     </w:p>
     <w:bookmarkEnd w:id="36"/>
     <w:bookmarkEnd w:id="37"/>
-    <w:bookmarkStart w:id="38" w:name="discussion"/>
+    <w:bookmarkStart w:id="39" w:name="discussion"/>
     <w:p>
       <w:pPr>
         <w:pStyle w:val="berschrift1"/>
@@ -5500,10 +5500,10 @@
         <w:t xml:space="preserve">enhanced working memory within their domains</w:t>
       </w:r>
       <w:r>
-        <w:t xml:space="preserve"> </w:t>
-      </w:r>
-      <w:r>
-        <w:t xml:space="preserve">(Chase &amp; Simon, 1973; Ericsson &amp; Delaney, 1998)</w:t>
+        <w:rPr>
+          <w:vertAlign w:val="superscript"/>
+        </w:rPr>
+        <w:t xml:space="preserve">22,23</w:t>
       </w:r>
       <w:r>
         <w:t xml:space="preserve"> </w:t>
@@ -5512,10 +5512,10 @@
         <w:t xml:space="preserve">as well as deeper access to long-term memory structures</w:t>
       </w:r>
       <w:r>
-        <w:t xml:space="preserve"> </w:t>
-      </w:r>
-      <w:r>
-        <w:t xml:space="preserve">(Ericsson &amp; Delaney, 1999)</w:t>
+        <w:rPr>
+          <w:vertAlign w:val="superscript"/>
+        </w:rPr>
+        <w:t xml:space="preserve">24</w:t>
       </w:r>
       <w:r>
         <w:t xml:space="preserve">.</w:t>
@@ -5533,10 +5533,10 @@
         <w:t xml:space="preserve">that practice and feedback do not always yield improvements</w:t>
       </w:r>
       <w:r>
-        <w:t xml:space="preserve"> </w:t>
-      </w:r>
-      <w:r>
-        <w:t xml:space="preserve">(Koriat &amp; Bjork, 2005; Maki, 2007a)</w:t>
+        <w:rPr>
+          <w:vertAlign w:val="superscript"/>
+        </w:rPr>
+        <w:t xml:space="preserve">2,8</w:t>
       </w:r>
       <w:r>
         <w:t xml:space="preserve">; however, this results indicates that experience with one’s</w:t>
@@ -5580,10 +5580,10 @@
         <w:t xml:space="preserve">association norms are defined</w:t>
       </w:r>
       <w:r>
-        <w:t xml:space="preserve"> </w:t>
-      </w:r>
-      <w:r>
-        <w:t xml:space="preserve">(Nelson et al., 2000)</w:t>
+        <w:rPr>
+          <w:vertAlign w:val="superscript"/>
+        </w:rPr>
+        <w:t xml:space="preserve">9</w:t>
       </w:r>
       <w:r>
         <w:t xml:space="preserve">. In effect, JAM tasks are</w:t>
@@ -5687,10 +5687,10 @@
         <w:t xml:space="preserve">to overestimate their learning and memory performance</w:t>
       </w:r>
       <w:r>
-        <w:t xml:space="preserve"> </w:t>
-      </w:r>
-      <w:r>
-        <w:t xml:space="preserve">(Koriat, 2008; Koriat &amp; Bjork, 2005, 2006)</w:t>
+        <w:rPr>
+          <w:vertAlign w:val="superscript"/>
+        </w:rPr>
+        <w:t xml:space="preserve">2,4,5</w:t>
       </w:r>
       <w:r>
         <w:t xml:space="preserve">. Similarly, in our study, participants</w:t>
@@ -5764,10 +5764,10 @@
         <w:t xml:space="preserve">in everyday numeracy</w:t>
       </w:r>
       <w:r>
-        <w:t xml:space="preserve"> </w:t>
-      </w:r>
-      <w:r>
-        <w:t xml:space="preserve">(Gigerenzer &amp; Hoffrage, 1995; Reyna et al., 2009)</w:t>
+        <w:rPr>
+          <w:vertAlign w:val="superscript"/>
+        </w:rPr>
+        <w:t xml:space="preserve">13,25</w:t>
       </w:r>
       <w:r>
         <w:t xml:space="preserve">. Expertise reduces</w:t>
@@ -5815,10 +5815,10 @@
         <w:t xml:space="preserve">overestimation are unlikely to be eliminated entirely</w:t>
       </w:r>
       <w:r>
-        <w:t xml:space="preserve"> </w:t>
-      </w:r>
-      <w:r>
-        <w:t xml:space="preserve">(Koriat, 2008)</w:t>
+        <w:rPr>
+          <w:vertAlign w:val="superscript"/>
+        </w:rPr>
+        <w:t xml:space="preserve">4</w:t>
       </w:r>
       <w:r>
         <w:t xml:space="preserve">.</w:t>
@@ -5852,15 +5852,33 @@
       </w:r>
       <w:r>
         <w:t xml:space="preserve">reduce residual bias.</w:t>
+      </w:r>
+    </w:p>
+    <w:bookmarkStart w:id="38" w:name="funding"/>
+    <w:p>
+      <w:pPr>
+        <w:pStyle w:val="berschrift2"/>
+      </w:pPr>
+      <w:r>
+        <w:t xml:space="preserve">Funding</w:t>
       </w:r>
     </w:p>
     <w:p>
+      <w:pPr>
+        <w:pStyle w:val="FirstParagraph"/>
+      </w:pPr>
+      <w:r>
+        <w:t xml:space="preserve">This research received no external funding.</w:t>
+      </w:r>
+    </w:p>
+    <w:p>
       <w:r>
         <w:br w:type="page"/>
       </w:r>
     </w:p>
     <w:bookmarkEnd w:id="38"/>
-    <w:bookmarkStart w:id="87" w:name="references"/>
+    <w:bookmarkEnd w:id="39"/>
+    <w:bookmarkStart w:id="88" w:name="references"/>
     <w:p>
       <w:pPr>
         <w:pStyle w:val="berschrift1"/>
@@ -5869,55 +5887,35 @@
         <w:t xml:space="preserve">References</w:t>
       </w:r>
     </w:p>
-    <w:bookmarkStart w:id="86" w:name="refs"/>
-    <w:bookmarkStart w:id="40" w:name="ref-aust2022"/>
+    <w:bookmarkStart w:id="87" w:name="refs"/>
+    <w:bookmarkStart w:id="41" w:name="ref-Dunning2003"/>
     <w:p>
       <w:pPr>
         <w:pStyle w:val="Literaturverzeichnis"/>
       </w:pPr>
       <w:r>
-        <w:t xml:space="preserve">Aust, F., Barth, M., Diedenhofen, B., Stahl, C., Casillas, J. V., &amp; Siegel, R. (2022).</w:t>
-      </w:r>
-      <w:r>
-        <w:t xml:space="preserve"> </w:t>
-      </w:r>
-      <w:r>
-        <w:rPr>
-          <w:i/>
-          <w:iCs/>
-        </w:rPr>
-        <w:t xml:space="preserve">Papaja: Prepare american psychological association journal articles with r markdown</w:t>
-      </w:r>
-      <w:r>
-        <w:t xml:space="preserve">.</w:t>
-      </w:r>
-      <w:r>
-        <w:t xml:space="preserve"> </w:t>
-      </w:r>
-      <w:hyperlink r:id="rId39">
+        <w:t xml:space="preserve">1.</w:t>
+      </w:r>
+      <w:r>
+        <w:t xml:space="preserve"> </w:t>
+      </w:r>
+      <w:r>
+        <w:t xml:space="preserve">	</w:t>
+      </w:r>
+      <w:r>
+        <w:t xml:space="preserve">Dunning, D., Johnson, K., Ehrlinger, J. &amp; Kruger, J.</w:t>
+      </w:r>
+      <w:r>
+        <w:t xml:space="preserve"> </w:t>
+      </w:r>
+      <w:hyperlink r:id="rId40">
         <w:r>
           <w:rPr>
             <w:rStyle w:val="Hyperlink"/>
           </w:rPr>
-          <w:t xml:space="preserve">https://CRAN.R-project.org/package=papaja</w:t>
+          <w:t xml:space="preserve">Why People Fail to Recognize Their Own Incompetence</w:t>
         </w:r>
       </w:hyperlink>
-    </w:p>
-    <w:bookmarkEnd w:id="40"/>
-    <w:bookmarkStart w:id="41" w:name="ref-Buchanan2010"/>
-    <w:p>
-      <w:pPr>
-        <w:pStyle w:val="Literaturverzeichnis"/>
-      </w:pPr>
-      <w:r>
-        <w:t xml:space="preserve">Buchanan, E. M. (2010).</w:t>
-      </w:r>
-      <w:r>
-        <w:t xml:space="preserve"> </w:t>
-      </w:r>
-      <w:r>
-        <w:t xml:space="preserve">Access into memory: Differences in judgments and priming for semantic and associative memory</w:t>
-      </w:r>
       <w:r>
         <w:t xml:space="preserve">.</w:t>
       </w:r>
@@ -5929,68 +5927,39 @@
           <w:i/>
           <w:iCs/>
         </w:rPr>
-        <w:t xml:space="preserve">Journal of Scientific Psychology</w:t>
-      </w:r>
-      <w:r>
-        <w:t xml:space="preserve">,</w:t>
-      </w:r>
-      <w:r>
-        <w:t xml:space="preserve"> </w:t>
-      </w:r>
-      <w:r>
-        <w:rPr>
-          <w:i/>
-          <w:iCs/>
-        </w:rPr>
-        <w:t xml:space="preserve">March</w:t>
-      </w:r>
-      <w:r>
-        <w:t xml:space="preserve">, 1–8.</w:t>
+        <w:t xml:space="preserve">Current Directions in Psychological Science</w:t>
+      </w:r>
+      <w:r>
+        <w:t xml:space="preserve"> </w:t>
+      </w:r>
+      <w:r>
+        <w:rPr>
+          <w:b/>
+          <w:bCs/>
+        </w:rPr>
+        <w:t xml:space="preserve">12</w:t>
+      </w:r>
+      <w:r>
+        <w:t xml:space="preserve">, 83–87 (2003).</w:t>
       </w:r>
     </w:p>
     <w:bookmarkEnd w:id="41"/>
-    <w:bookmarkStart w:id="43" w:name="ref-Chase1973"/>
+    <w:bookmarkStart w:id="43" w:name="ref-Koriat2005"/>
     <w:p>
       <w:pPr>
         <w:pStyle w:val="Literaturverzeichnis"/>
       </w:pPr>
       <w:r>
-        <w:t xml:space="preserve">Chase, W. G., &amp; Simon, H. A. (1973).</w:t>
-      </w:r>
-      <w:r>
-        <w:t xml:space="preserve"> </w:t>
-      </w:r>
-      <w:r>
-        <w:t xml:space="preserve">Perception in chess</w:t>
-      </w:r>
-      <w:r>
-        <w:t xml:space="preserve">.</w:t>
-      </w:r>
-      <w:r>
-        <w:t xml:space="preserve"> </w:t>
-      </w:r>
-      <w:r>
-        <w:rPr>
-          <w:i/>
-          <w:iCs/>
-        </w:rPr>
-        <w:t xml:space="preserve">Cognitive Psychology</w:t>
-      </w:r>
-      <w:r>
-        <w:t xml:space="preserve">,</w:t>
-      </w:r>
-      <w:r>
-        <w:t xml:space="preserve"> </w:t>
-      </w:r>
-      <w:r>
-        <w:rPr>
-          <w:i/>
-          <w:iCs/>
-        </w:rPr>
-        <w:t xml:space="preserve">4</w:t>
-      </w:r>
-      <w:r>
-        <w:t xml:space="preserve">(1), 55–81.</w:t>
+        <w:t xml:space="preserve">2.</w:t>
+      </w:r>
+      <w:r>
+        <w:t xml:space="preserve"> </w:t>
+      </w:r>
+      <w:r>
+        <w:t xml:space="preserve">	</w:t>
+      </w:r>
+      <w:r>
+        <w:t xml:space="preserve">Koriat, A. &amp; Bjork, R. A.</w:t>
       </w:r>
       <w:r>
         <w:t xml:space="preserve"> </w:t>
@@ -6000,9 +5969,32 @@
           <w:rPr>
             <w:rStyle w:val="Hyperlink"/>
           </w:rPr>
-          <w:t xml:space="preserve">https://doi.org/10.1016/0010-0285(73)90004-2</w:t>
+          <w:t xml:space="preserve">Illusions of competence in monitoring one’s knowledge during study.</w:t>
         </w:r>
       </w:hyperlink>
+      <w:r>
+        <w:t xml:space="preserve"> </w:t>
+      </w:r>
+      <w:r>
+        <w:rPr>
+          <w:i/>
+          <w:iCs/>
+        </w:rPr>
+        <w:t xml:space="preserve">Journal of Experimental Psychology: Learning, Memory, and Cognition</w:t>
+      </w:r>
+      <w:r>
+        <w:t xml:space="preserve"> </w:t>
+      </w:r>
+      <w:r>
+        <w:rPr>
+          <w:b/>
+          <w:bCs/>
+        </w:rPr>
+        <w:t xml:space="preserve">31</w:t>
+      </w:r>
+      <w:r>
+        <w:t xml:space="preserve">, 187–194 (2005).</w:t>
+      </w:r>
     </w:p>
     <w:bookmarkEnd w:id="43"/>
     <w:bookmarkStart w:id="45" w:name="ref-Cutler1989"/>
@@ -6011,42 +6003,16 @@
         <w:pStyle w:val="Literaturverzeichnis"/>
       </w:pPr>
       <w:r>
-        <w:t xml:space="preserve">Cutler, B. L., &amp; Wolfe, R. N. (1989).</w:t>
-      </w:r>
-      <w:r>
-        <w:t xml:space="preserve"> </w:t>
-      </w:r>
-      <w:r>
-        <w:t xml:space="preserve">Self-monitoring and the association between confidence and accuracy</w:t>
-      </w:r>
-      <w:r>
-        <w:t xml:space="preserve">.</w:t>
-      </w:r>
-      <w:r>
-        <w:t xml:space="preserve"> </w:t>
-      </w:r>
-      <w:r>
-        <w:rPr>
-          <w:i/>
-          <w:iCs/>
-        </w:rPr>
-        <w:t xml:space="preserve">Journal of Research in Personality</w:t>
-      </w:r>
-      <w:r>
-        <w:t xml:space="preserve">,</w:t>
-      </w:r>
-      <w:r>
-        <w:t xml:space="preserve"> </w:t>
-      </w:r>
-      <w:r>
-        <w:rPr>
-          <w:i/>
-          <w:iCs/>
-        </w:rPr>
-        <w:t xml:space="preserve">23</w:t>
-      </w:r>
-      <w:r>
-        <w:t xml:space="preserve">(4), 410–420.</w:t>
+        <w:t xml:space="preserve">3.</w:t>
+      </w:r>
+      <w:r>
+        <w:t xml:space="preserve"> </w:t>
+      </w:r>
+      <w:r>
+        <w:t xml:space="preserve">	</w:t>
+      </w:r>
+      <w:r>
+        <w:t xml:space="preserve">Cutler, B. L. &amp; Wolfe, R. N.</w:t>
       </w:r>
       <w:r>
         <w:t xml:space="preserve"> </w:t>
@@ -6056,62 +6022,53 @@
           <w:rPr>
             <w:rStyle w:val="Hyperlink"/>
           </w:rPr>
-          <w:t xml:space="preserve">https://doi.org/10.1016/0092-6566(89)90011-1</w:t>
+          <w:t xml:space="preserve">Self-monitoring and the association between confidence and accuracy</w:t>
         </w:r>
       </w:hyperlink>
+      <w:r>
+        <w:t xml:space="preserve">.</w:t>
+      </w:r>
+      <w:r>
+        <w:t xml:space="preserve"> </w:t>
+      </w:r>
+      <w:r>
+        <w:rPr>
+          <w:i/>
+          <w:iCs/>
+        </w:rPr>
+        <w:t xml:space="preserve">Journal of Research in Personality</w:t>
+      </w:r>
+      <w:r>
+        <w:t xml:space="preserve"> </w:t>
+      </w:r>
+      <w:r>
+        <w:rPr>
+          <w:b/>
+          <w:bCs/>
+        </w:rPr>
+        <w:t xml:space="preserve">23</w:t>
+      </w:r>
+      <w:r>
+        <w:t xml:space="preserve">, 410–420 (1989).</w:t>
+      </w:r>
     </w:p>
     <w:bookmarkEnd w:id="45"/>
-    <w:bookmarkStart w:id="47" w:name="ref-dedeyne2019"/>
+    <w:bookmarkStart w:id="47" w:name="ref-Koriat2008"/>
     <w:p>
       <w:pPr>
         <w:pStyle w:val="Literaturverzeichnis"/>
       </w:pPr>
       <w:r>
-        <w:t xml:space="preserve">De Deyne, S., Navarro, D. J., Perfors, A., Brysbaert, M., &amp; Storms, G. (2019). The</w:t>
-      </w:r>
-      <w:r>
-        <w:t xml:space="preserve"> </w:t>
-      </w:r>
-      <w:r>
-        <w:t xml:space="preserve">“</w:t>
-      </w:r>
-      <w:r>
-        <w:t xml:space="preserve">Small World of Words</w:t>
-      </w:r>
-      <w:r>
-        <w:t xml:space="preserve">”</w:t>
-      </w:r>
-      <w:r>
-        <w:t xml:space="preserve"> </w:t>
-      </w:r>
-      <w:r>
-        <w:t xml:space="preserve">English word association norms for over 12,000 cue words.</w:t>
-      </w:r>
-      <w:r>
-        <w:t xml:space="preserve"> </w:t>
-      </w:r>
-      <w:r>
-        <w:rPr>
-          <w:i/>
-          <w:iCs/>
-        </w:rPr>
-        <w:t xml:space="preserve">Behavior Research Methods</w:t>
-      </w:r>
-      <w:r>
-        <w:t xml:space="preserve">,</w:t>
-      </w:r>
-      <w:r>
-        <w:t xml:space="preserve"> </w:t>
-      </w:r>
-      <w:r>
-        <w:rPr>
-          <w:i/>
-          <w:iCs/>
-        </w:rPr>
-        <w:t xml:space="preserve">51</w:t>
-      </w:r>
-      <w:r>
-        <w:t xml:space="preserve">(3), 987–1006.</w:t>
+        <w:t xml:space="preserve">4.</w:t>
+      </w:r>
+      <w:r>
+        <w:t xml:space="preserve"> </w:t>
+      </w:r>
+      <w:r>
+        <w:t xml:space="preserve">	</w:t>
+      </w:r>
+      <w:r>
+        <w:t xml:space="preserve">Koriat, A.</w:t>
       </w:r>
       <w:r>
         <w:t xml:space="preserve"> </w:t>
@@ -6121,131 +6078,138 @@
           <w:rPr>
             <w:rStyle w:val="Hyperlink"/>
           </w:rPr>
-          <w:t xml:space="preserve">https://doi.org/10.3758/s13428-018-1115-7</w:t>
+          <w:t xml:space="preserve">Alleviating inflation of conditional predictions</w:t>
         </w:r>
       </w:hyperlink>
+      <w:r>
+        <w:t xml:space="preserve">.</w:t>
+      </w:r>
+      <w:r>
+        <w:t xml:space="preserve"> </w:t>
+      </w:r>
+      <w:r>
+        <w:rPr>
+          <w:i/>
+          <w:iCs/>
+        </w:rPr>
+        <w:t xml:space="preserve">Organizational Behavior and Human Decision Processes</w:t>
+      </w:r>
+      <w:r>
+        <w:t xml:space="preserve"> </w:t>
+      </w:r>
+      <w:r>
+        <w:rPr>
+          <w:b/>
+          <w:bCs/>
+        </w:rPr>
+        <w:t xml:space="preserve">106</w:t>
+      </w:r>
+      <w:r>
+        <w:t xml:space="preserve">, 61–76 (2008).</w:t>
+      </w:r>
     </w:p>
     <w:bookmarkEnd w:id="47"/>
-    <w:bookmarkStart w:id="48" w:name="ref-dehaene2011"/>
+    <w:bookmarkStart w:id="49" w:name="ref-Koriat2006"/>
     <w:p>
       <w:pPr>
         <w:pStyle w:val="Literaturverzeichnis"/>
       </w:pPr>
       <w:r>
-        <w:t xml:space="preserve">Dehaene, S. (2011).</w:t>
-      </w:r>
-      <w:r>
-        <w:t xml:space="preserve"> </w:t>
-      </w:r>
-      <w:r>
-        <w:rPr>
-          <w:i/>
-          <w:iCs/>
-        </w:rPr>
-        <w:t xml:space="preserve">The Number Sense: How the Mind Creates Mathematics, Revised and Updated Edition</w:t>
-      </w:r>
-      <w:r>
-        <w:t xml:space="preserve">. Oxford University Press, USA.</w:t>
-      </w:r>
-    </w:p>
-    <w:bookmarkEnd w:id="48"/>
-    <w:bookmarkStart w:id="50" w:name="ref-Dunning2003"/>
-    <w:p>
-      <w:pPr>
-        <w:pStyle w:val="Literaturverzeichnis"/>
-      </w:pPr>
-      <w:r>
-        <w:t xml:space="preserve">Dunning, D., Johnson, K., Ehrlinger, J., &amp; Kruger, J. (2003).</w:t>
-      </w:r>
-      <w:r>
-        <w:t xml:space="preserve"> </w:t>
-      </w:r>
-      <w:r>
-        <w:t xml:space="preserve">Why People Fail to Recognize Their Own Incompetence</w:t>
-      </w:r>
-      <w:r>
-        <w:t xml:space="preserve">.</w:t>
-      </w:r>
-      <w:r>
-        <w:t xml:space="preserve"> </w:t>
-      </w:r>
-      <w:r>
-        <w:rPr>
-          <w:i/>
-          <w:iCs/>
-        </w:rPr>
-        <w:t xml:space="preserve">Current Directions in Psychological Science</w:t>
-      </w:r>
-      <w:r>
-        <w:t xml:space="preserve">,</w:t>
-      </w:r>
-      <w:r>
-        <w:t xml:space="preserve"> </w:t>
-      </w:r>
-      <w:r>
-        <w:rPr>
-          <w:i/>
-          <w:iCs/>
-        </w:rPr>
-        <w:t xml:space="preserve">12</w:t>
-      </w:r>
-      <w:r>
-        <w:t xml:space="preserve">(3), 83–87.</w:t>
-      </w:r>
-      <w:r>
-        <w:t xml:space="preserve"> </w:t>
-      </w:r>
-      <w:hyperlink r:id="rId49">
+        <w:t xml:space="preserve">5.</w:t>
+      </w:r>
+      <w:r>
+        <w:t xml:space="preserve"> </w:t>
+      </w:r>
+      <w:r>
+        <w:t xml:space="preserve">	</w:t>
+      </w:r>
+      <w:r>
+        <w:t xml:space="preserve">Koriat, A. &amp; Bjork, R. A.</w:t>
+      </w:r>
+      <w:r>
+        <w:t xml:space="preserve"> </w:t>
+      </w:r>
+      <w:hyperlink r:id="rId48">
         <w:r>
           <w:rPr>
             <w:rStyle w:val="Hyperlink"/>
           </w:rPr>
-          <w:t xml:space="preserve">https://doi.org/10.1111/1467-8721.01235</w:t>
+          <w:t xml:space="preserve">Mending metacognitive illusions: a comparison of mnemonic-based and theory-based procedures.</w:t>
         </w:r>
       </w:hyperlink>
+      <w:r>
+        <w:t xml:space="preserve"> </w:t>
+      </w:r>
+      <w:r>
+        <w:rPr>
+          <w:i/>
+          <w:iCs/>
+        </w:rPr>
+        <w:t xml:space="preserve">Journal of experimental psychology. Learning, memory, and cognition</w:t>
+      </w:r>
+      <w:r>
+        <w:t xml:space="preserve"> </w:t>
+      </w:r>
+      <w:r>
+        <w:rPr>
+          <w:b/>
+          <w:bCs/>
+        </w:rPr>
+        <w:t xml:space="preserve">32</w:t>
+      </w:r>
+      <w:r>
+        <w:t xml:space="preserve">, 1133–1145 (2006).</w:t>
+      </w:r>
+    </w:p>
+    <w:bookmarkEnd w:id="49"/>
+    <w:bookmarkStart w:id="50" w:name="ref-dehaene2011"/>
+    <w:p>
+      <w:pPr>
+        <w:pStyle w:val="Literaturverzeichnis"/>
+      </w:pPr>
+      <w:r>
+        <w:t xml:space="preserve">6.</w:t>
+      </w:r>
+      <w:r>
+        <w:t xml:space="preserve"> </w:t>
+      </w:r>
+      <w:r>
+        <w:t xml:space="preserve">	</w:t>
+      </w:r>
+      <w:r>
+        <w:t xml:space="preserve">Dehaene, S.</w:t>
+      </w:r>
+      <w:r>
+        <w:t xml:space="preserve"> </w:t>
+      </w:r>
+      <w:r>
+        <w:rPr>
+          <w:i/>
+          <w:iCs/>
+        </w:rPr>
+        <w:t xml:space="preserve">The Number Sense: How the Mind Creates Mathematics, Revised and Updated Edition</w:t>
+      </w:r>
+      <w:r>
+        <w:t xml:space="preserve">. (Oxford University Press, USA, 2011).</w:t>
+      </w:r>
     </w:p>
     <w:bookmarkEnd w:id="50"/>
-    <w:bookmarkStart w:id="52" w:name="ref-Ericsson1998"/>
+    <w:bookmarkStart w:id="52" w:name="ref-reyna2008"/>
     <w:p>
       <w:pPr>
         <w:pStyle w:val="Literaturverzeichnis"/>
       </w:pPr>
       <w:r>
-        <w:t xml:space="preserve">Ericsson, K. A., &amp; Delaney, P. F. (1998).</w:t>
-      </w:r>
-      <w:r>
-        <w:t xml:space="preserve"> </w:t>
-      </w:r>
-      <w:r>
-        <w:t xml:space="preserve">Working Memory and Expert Performance</w:t>
-      </w:r>
-      <w:r>
-        <w:t xml:space="preserve">. In K. Gilhooly &amp; R. H. Logie (Eds.),</w:t>
-      </w:r>
-      <w:r>
-        <w:t xml:space="preserve"> </w:t>
-      </w:r>
-      <w:r>
-        <w:rPr>
-          <w:i/>
-          <w:iCs/>
-        </w:rPr>
-        <w:t xml:space="preserve">Working memory and thinking</w:t>
-      </w:r>
-      <w:r>
-        <w:t xml:space="preserve">. Taylor</w:t>
-      </w:r>
-      <w:r>
-        <w:t xml:space="preserve"> </w:t>
-      </w:r>
-      <w:r>
-        <w:t xml:space="preserve">&amp;</w:t>
-      </w:r>
-      <w:r>
-        <w:t xml:space="preserve"> </w:t>
-      </w:r>
-      <w:r>
-        <w:t xml:space="preserve">Francis.</w:t>
+        <w:t xml:space="preserve">7.</w:t>
+      </w:r>
+      <w:r>
+        <w:t xml:space="preserve"> </w:t>
+      </w:r>
+      <w:r>
+        <w:t xml:space="preserve">	</w:t>
+      </w:r>
+      <w:r>
+        <w:t xml:space="preserve">Reyna, V. F. &amp; Brainerd, C. J.</w:t>
       </w:r>
       <w:r>
         <w:t xml:space="preserve"> </w:t>
@@ -6255,43 +6219,53 @@
           <w:rPr>
             <w:rStyle w:val="Hyperlink"/>
           </w:rPr>
-          <w:t xml:space="preserve">https://doi.org/10.4324/9780203346754_chapter_SIX</w:t>
+          <w:t xml:space="preserve">Numeracy, ratio bias, and denominator neglect in judgments of risk and probability</w:t>
         </w:r>
       </w:hyperlink>
+      <w:r>
+        <w:t xml:space="preserve">.</w:t>
+      </w:r>
+      <w:r>
+        <w:t xml:space="preserve"> </w:t>
+      </w:r>
+      <w:r>
+        <w:rPr>
+          <w:i/>
+          <w:iCs/>
+        </w:rPr>
+        <w:t xml:space="preserve">Learning and Individual Differences</w:t>
+      </w:r>
+      <w:r>
+        <w:t xml:space="preserve"> </w:t>
+      </w:r>
+      <w:r>
+        <w:rPr>
+          <w:b/>
+          <w:bCs/>
+        </w:rPr>
+        <w:t xml:space="preserve">18</w:t>
+      </w:r>
+      <w:r>
+        <w:t xml:space="preserve">, 89–107 (2008).</w:t>
+      </w:r>
     </w:p>
     <w:bookmarkEnd w:id="52"/>
-    <w:bookmarkStart w:id="54" w:name="ref-Ericsson1999"/>
+    <w:bookmarkStart w:id="54" w:name="ref-Maki2007a"/>
     <w:p>
       <w:pPr>
         <w:pStyle w:val="Literaturverzeichnis"/>
       </w:pPr>
       <w:r>
-        <w:t xml:space="preserve">Ericsson, K. A., &amp; Delaney, P. F. (1999).</w:t>
-      </w:r>
-      <w:r>
-        <w:t xml:space="preserve"> </w:t>
-      </w:r>
-      <w:r>
-        <w:t xml:space="preserve">Long-Term Working Memory as an Alternative to Capacity Models of Working Memory in Everyday Skilled Performance</w:t>
-      </w:r>
-      <w:r>
-        <w:t xml:space="preserve">. In A. Miyake &amp; P. Shah (Eds.),</w:t>
-      </w:r>
-      <w:r>
-        <w:t xml:space="preserve"> </w:t>
-      </w:r>
-      <w:r>
-        <w:rPr>
-          <w:i/>
-          <w:iCs/>
-        </w:rPr>
-        <w:t xml:space="preserve">Models of working memory</w:t>
-      </w:r>
-      <w:r>
-        <w:t xml:space="preserve"> </w:t>
-      </w:r>
-      <w:r>
-        <w:t xml:space="preserve">(pp. 257–297). Cambridge University Press.</w:t>
+        <w:t xml:space="preserve">8.</w:t>
+      </w:r>
+      <w:r>
+        <w:t xml:space="preserve"> </w:t>
+      </w:r>
+      <w:r>
+        <w:t xml:space="preserve">	</w:t>
+      </w:r>
+      <w:r>
+        <w:t xml:space="preserve">Maki, W. S.</w:t>
       </w:r>
       <w:r>
         <w:t xml:space="preserve"> </w:t>
@@ -6301,788 +6275,582 @@
           <w:rPr>
             <w:rStyle w:val="Hyperlink"/>
           </w:rPr>
-          <w:t xml:space="preserve">https://doi.org/10.1017/CBO9781139174909.011</w:t>
+          <w:t xml:space="preserve">Judgments of associative memory</w:t>
         </w:r>
       </w:hyperlink>
+      <w:r>
+        <w:t xml:space="preserve">.</w:t>
+      </w:r>
+      <w:r>
+        <w:t xml:space="preserve"> </w:t>
+      </w:r>
+      <w:r>
+        <w:rPr>
+          <w:i/>
+          <w:iCs/>
+        </w:rPr>
+        <w:t xml:space="preserve">Cognitive Psychology</w:t>
+      </w:r>
+      <w:r>
+        <w:t xml:space="preserve"> </w:t>
+      </w:r>
+      <w:r>
+        <w:rPr>
+          <w:b/>
+          <w:bCs/>
+        </w:rPr>
+        <w:t xml:space="preserve">54</w:t>
+      </w:r>
+      <w:r>
+        <w:t xml:space="preserve">, 319–353 (2007).</w:t>
+      </w:r>
     </w:p>
     <w:bookmarkEnd w:id="54"/>
-    <w:bookmarkStart w:id="55" w:name="ref-Foster2012"/>
+    <w:bookmarkStart w:id="56" w:name="ref-Nelson2000"/>
     <w:p>
       <w:pPr>
         <w:pStyle w:val="Literaturverzeichnis"/>
       </w:pPr>
       <w:r>
-        <w:t xml:space="preserve">Foster, L. E., &amp; Buchanan, E. M. (2012).</w:t>
-      </w:r>
-      <w:r>
-        <w:t xml:space="preserve"> </w:t>
-      </w:r>
-      <w:r>
-        <w:t xml:space="preserve">Judgments of Memory: Do the Number and Presentation of Cues Available Help?</w:t>
-      </w:r>
-      <w:r>
-        <w:t xml:space="preserve"> </w:t>
-      </w:r>
-      <w:r>
-        <w:rPr>
-          <w:i/>
-          <w:iCs/>
-        </w:rPr>
-        <w:t xml:space="preserve">Journal of Psychological Inquiry</w:t>
-      </w:r>
-      <w:r>
-        <w:t xml:space="preserve">,</w:t>
-      </w:r>
-      <w:r>
-        <w:t xml:space="preserve"> </w:t>
-      </w:r>
-      <w:r>
-        <w:rPr>
-          <w:i/>
-          <w:iCs/>
-        </w:rPr>
-        <w:t xml:space="preserve">17</w:t>
-      </w:r>
-      <w:r>
-        <w:t xml:space="preserve">(2), 17–25.</w:t>
-      </w:r>
-    </w:p>
-    <w:bookmarkEnd w:id="55"/>
-    <w:bookmarkStart w:id="57" w:name="ref-gelman2006"/>
-    <w:p>
-      <w:pPr>
-        <w:pStyle w:val="Literaturverzeichnis"/>
-      </w:pPr>
-      <w:r>
-        <w:t xml:space="preserve">Gelman, A. (2006). Multilevel (hierarchical) modeling: What it can and cannot do.</w:t>
-      </w:r>
-      <w:r>
-        <w:t xml:space="preserve"> </w:t>
-      </w:r>
-      <w:r>
-        <w:rPr>
-          <w:i/>
-          <w:iCs/>
-        </w:rPr>
-        <w:t xml:space="preserve">Technometrics</w:t>
-      </w:r>
-      <w:r>
-        <w:t xml:space="preserve">,</w:t>
-      </w:r>
-      <w:r>
-        <w:t xml:space="preserve"> </w:t>
-      </w:r>
-      <w:r>
-        <w:rPr>
-          <w:i/>
-          <w:iCs/>
-        </w:rPr>
-        <w:t xml:space="preserve">48</w:t>
-      </w:r>
-      <w:r>
-        <w:t xml:space="preserve">(3), 432–435.</w:t>
-      </w:r>
-      <w:r>
-        <w:t xml:space="preserve"> </w:t>
-      </w:r>
-      <w:hyperlink r:id="rId56">
+        <w:t xml:space="preserve">9.</w:t>
+      </w:r>
+      <w:r>
+        <w:t xml:space="preserve"> </w:t>
+      </w:r>
+      <w:r>
+        <w:t xml:space="preserve">	</w:t>
+      </w:r>
+      <w:r>
+        <w:t xml:space="preserve">Nelson, D. L., McEvoy, C. L. &amp; Dennis, S.</w:t>
+      </w:r>
+      <w:r>
+        <w:t xml:space="preserve"> </w:t>
+      </w:r>
+      <w:hyperlink r:id="rId55">
         <w:r>
           <w:rPr>
             <w:rStyle w:val="Hyperlink"/>
           </w:rPr>
-          <w:t xml:space="preserve">https://doi.org/10.1198/004017005000000661</w:t>
+          <w:t xml:space="preserve">What is free association and what does it measure?</w:t>
         </w:r>
       </w:hyperlink>
+      <w:r>
+        <w:t xml:space="preserve"> </w:t>
+      </w:r>
+      <w:r>
+        <w:rPr>
+          <w:i/>
+          <w:iCs/>
+        </w:rPr>
+        <w:t xml:space="preserve">Memory</w:t>
+      </w:r>
+      <w:r>
+        <w:rPr>
+          <w:i/>
+          <w:iCs/>
+        </w:rPr>
+        <w:t xml:space="preserve"> </w:t>
+      </w:r>
+      <w:r>
+        <w:rPr>
+          <w:i/>
+          <w:iCs/>
+        </w:rPr>
+        <w:t xml:space="preserve">&amp;</w:t>
+      </w:r>
+      <w:r>
+        <w:rPr>
+          <w:i/>
+          <w:iCs/>
+        </w:rPr>
+        <w:t xml:space="preserve"> </w:t>
+      </w:r>
+      <w:r>
+        <w:rPr>
+          <w:i/>
+          <w:iCs/>
+        </w:rPr>
+        <w:t xml:space="preserve">Cognition</w:t>
+      </w:r>
+      <w:r>
+        <w:t xml:space="preserve"> </w:t>
+      </w:r>
+      <w:r>
+        <w:rPr>
+          <w:b/>
+          <w:bCs/>
+        </w:rPr>
+        <w:t xml:space="preserve">28</w:t>
+      </w:r>
+      <w:r>
+        <w:t xml:space="preserve">, 887–899 (2000).</w:t>
+      </w:r>
     </w:p>
-    <w:bookmarkEnd w:id="57"/>
-    <w:bookmarkStart w:id="59" w:name="ref-gigerenzer1995"/>
+    <w:bookmarkEnd w:id="56"/>
+    <w:bookmarkStart w:id="58" w:name="ref-nelson2004"/>
     <w:p>
       <w:pPr>
         <w:pStyle w:val="Literaturverzeichnis"/>
       </w:pPr>
       <w:r>
-        <w:t xml:space="preserve">Gigerenzer, G., &amp; Hoffrage, U. (1995). How to improve Bayesian reasoning without instruction: Frequency formats.</w:t>
-      </w:r>
-      <w:r>
-        <w:t xml:space="preserve"> </w:t>
-      </w:r>
-      <w:r>
-        <w:rPr>
-          <w:i/>
-          <w:iCs/>
-        </w:rPr>
-        <w:t xml:space="preserve">Psychological Review</w:t>
-      </w:r>
-      <w:r>
-        <w:t xml:space="preserve">,</w:t>
-      </w:r>
-      <w:r>
-        <w:t xml:space="preserve"> </w:t>
-      </w:r>
-      <w:r>
-        <w:rPr>
-          <w:i/>
-          <w:iCs/>
-        </w:rPr>
-        <w:t xml:space="preserve">102</w:t>
-      </w:r>
-      <w:r>
-        <w:t xml:space="preserve">(4), 684–704.</w:t>
-      </w:r>
-      <w:r>
-        <w:t xml:space="preserve"> </w:t>
-      </w:r>
-      <w:hyperlink r:id="rId58">
+        <w:t xml:space="preserve">10.</w:t>
+      </w:r>
+      <w:r>
+        <w:t xml:space="preserve"> </w:t>
+      </w:r>
+      <w:r>
+        <w:t xml:space="preserve">	</w:t>
+      </w:r>
+      <w:r>
+        <w:t xml:space="preserve">Nelson, D. L., McEvoy, C. L. &amp; Schreiber, T. A.</w:t>
+      </w:r>
+      <w:r>
+        <w:t xml:space="preserve"> </w:t>
+      </w:r>
+      <w:hyperlink r:id="rId57">
         <w:r>
           <w:rPr>
             <w:rStyle w:val="Hyperlink"/>
           </w:rPr>
-          <w:t xml:space="preserve">https://doi.org/10.1037/0033-295X.102.4.684</w:t>
+          <w:t xml:space="preserve">The University of South Florida free association, rhyme, and word fragment norms</w:t>
         </w:r>
       </w:hyperlink>
+      <w:r>
+        <w:t xml:space="preserve">.</w:t>
+      </w:r>
+      <w:r>
+        <w:t xml:space="preserve"> </w:t>
+      </w:r>
+      <w:r>
+        <w:rPr>
+          <w:i/>
+          <w:iCs/>
+        </w:rPr>
+        <w:t xml:space="preserve">Behavior Research Methods, Instruments, &amp; Computers</w:t>
+      </w:r>
+      <w:r>
+        <w:t xml:space="preserve"> </w:t>
+      </w:r>
+      <w:r>
+        <w:rPr>
+          <w:b/>
+          <w:bCs/>
+        </w:rPr>
+        <w:t xml:space="preserve">36</w:t>
+      </w:r>
+      <w:r>
+        <w:t xml:space="preserve">, 402–407 (2004).</w:t>
+      </w:r>
     </w:p>
-    <w:bookmarkEnd w:id="59"/>
-    <w:bookmarkStart w:id="61" w:name="ref-Koriat2008"/>
+    <w:bookmarkEnd w:id="58"/>
+    <w:bookmarkStart w:id="60" w:name="ref-dedeyne2019"/>
     <w:p>
       <w:pPr>
         <w:pStyle w:val="Literaturverzeichnis"/>
       </w:pPr>
       <w:r>
-        <w:t xml:space="preserve">Koriat, A. (2008).</w:t>
-      </w:r>
-      <w:r>
-        <w:t xml:space="preserve"> </w:t>
-      </w:r>
-      <w:r>
-        <w:t xml:space="preserve">Alleviating inflation of conditional predictions</w:t>
-      </w:r>
-      <w:r>
-        <w:t xml:space="preserve">.</w:t>
-      </w:r>
-      <w:r>
-        <w:t xml:space="preserve"> </w:t>
-      </w:r>
-      <w:r>
-        <w:rPr>
-          <w:i/>
-          <w:iCs/>
-        </w:rPr>
-        <w:t xml:space="preserve">Organizational Behavior and Human Decision Processes</w:t>
-      </w:r>
-      <w:r>
-        <w:t xml:space="preserve">,</w:t>
-      </w:r>
-      <w:r>
-        <w:t xml:space="preserve"> </w:t>
-      </w:r>
-      <w:r>
-        <w:rPr>
-          <w:i/>
-          <w:iCs/>
-        </w:rPr>
-        <w:t xml:space="preserve">106</w:t>
-      </w:r>
-      <w:r>
-        <w:t xml:space="preserve">(1), 61–76.</w:t>
-      </w:r>
-      <w:r>
-        <w:t xml:space="preserve"> </w:t>
-      </w:r>
-      <w:hyperlink r:id="rId60">
+        <w:t xml:space="preserve">11.</w:t>
+      </w:r>
+      <w:r>
+        <w:t xml:space="preserve"> </w:t>
+      </w:r>
+      <w:r>
+        <w:t xml:space="preserve">	</w:t>
+      </w:r>
+      <w:r>
+        <w:t xml:space="preserve">De Deyne, S., Navarro, D. J., Perfors, A., Brysbaert, M. &amp; Storms, G.</w:t>
+      </w:r>
+      <w:r>
+        <w:t xml:space="preserve"> </w:t>
+      </w:r>
+      <w:hyperlink r:id="rId59">
         <w:r>
           <w:rPr>
             <w:rStyle w:val="Hyperlink"/>
           </w:rPr>
-          <w:t xml:space="preserve">https://doi.org/10.1016/J.OBHDP.2007.08.007</w:t>
+          <w:t xml:space="preserve">The</w:t>
         </w:r>
-      </w:hyperlink>
-    </w:p>
-    <w:bookmarkEnd w:id="61"/>
-    <w:bookmarkStart w:id="63" w:name="ref-Koriat2005"/>
-    <w:p>
-      <w:pPr>
-        <w:pStyle w:val="Literaturverzeichnis"/>
-      </w:pPr>
-      <w:r>
-        <w:t xml:space="preserve">Koriat, A., &amp; Bjork, R. A. (2005).</w:t>
-      </w:r>
-      <w:r>
-        <w:t xml:space="preserve"> </w:t>
-      </w:r>
-      <w:r>
-        <w:t xml:space="preserve">Illusions of competence in monitoring one’s knowledge during study.</w:t>
-      </w:r>
-      <w:r>
-        <w:t xml:space="preserve"> </w:t>
-      </w:r>
-      <w:r>
-        <w:rPr>
-          <w:i/>
-          <w:iCs/>
-        </w:rPr>
-        <w:t xml:space="preserve">Journal of Experimental Psychology: Learning, Memory, and Cognition</w:t>
-      </w:r>
-      <w:r>
-        <w:t xml:space="preserve">,</w:t>
-      </w:r>
-      <w:r>
-        <w:t xml:space="preserve"> </w:t>
-      </w:r>
-      <w:r>
-        <w:rPr>
-          <w:i/>
-          <w:iCs/>
-        </w:rPr>
-        <w:t xml:space="preserve">31</w:t>
-      </w:r>
-      <w:r>
-        <w:t xml:space="preserve">(2), 187–194.</w:t>
-      </w:r>
-      <w:r>
-        <w:t xml:space="preserve"> </w:t>
-      </w:r>
-      <w:hyperlink r:id="rId62">
         <w:r>
           <w:rPr>
             <w:rStyle w:val="Hyperlink"/>
           </w:rPr>
-          <w:t xml:space="preserve">https://doi.org/10.1037/0278-7393.31.2.187</w:t>
+          <w:t xml:space="preserve"> </w:t>
         </w:r>
-      </w:hyperlink>
-    </w:p>
-    <w:bookmarkEnd w:id="63"/>
-    <w:bookmarkStart w:id="65" w:name="ref-Koriat2006"/>
-    <w:p>
-      <w:pPr>
-        <w:pStyle w:val="Literaturverzeichnis"/>
-      </w:pPr>
-      <w:r>
-        <w:t xml:space="preserve">Koriat, A., &amp; Bjork, R. A. (2006).</w:t>
-      </w:r>
-      <w:r>
-        <w:t xml:space="preserve"> </w:t>
-      </w:r>
-      <w:r>
-        <w:t xml:space="preserve">Mending metacognitive illusions: a comparison of mnemonic-based and theory-based procedures.</w:t>
-      </w:r>
-      <w:r>
-        <w:t xml:space="preserve"> </w:t>
-      </w:r>
-      <w:r>
-        <w:rPr>
-          <w:i/>
-          <w:iCs/>
-        </w:rPr>
-        <w:t xml:space="preserve">Journal of Experimental Psychology. Learning, Memory, and Cognition</w:t>
-      </w:r>
-      <w:r>
-        <w:t xml:space="preserve">,</w:t>
-      </w:r>
-      <w:r>
-        <w:t xml:space="preserve"> </w:t>
-      </w:r>
-      <w:r>
-        <w:rPr>
-          <w:i/>
-          <w:iCs/>
-        </w:rPr>
-        <w:t xml:space="preserve">32</w:t>
-      </w:r>
-      <w:r>
-        <w:t xml:space="preserve">(5), 1133–1145.</w:t>
-      </w:r>
-      <w:r>
-        <w:t xml:space="preserve"> </w:t>
-      </w:r>
-      <w:hyperlink r:id="rId64">
         <w:r>
           <w:rPr>
             <w:rStyle w:val="Hyperlink"/>
           </w:rPr>
-          <w:t xml:space="preserve">https://doi.org/10.1037/0278-7393.32.5.1133</w:t>
+          <w:t xml:space="preserve">“</w:t>
         </w:r>
-      </w:hyperlink>
-    </w:p>
-    <w:bookmarkEnd w:id="65"/>
-    <w:bookmarkStart w:id="67" w:name="ref-Maki2007a"/>
-    <w:p>
-      <w:pPr>
-        <w:pStyle w:val="Literaturverzeichnis"/>
-      </w:pPr>
-      <w:r>
-        <w:t xml:space="preserve">Maki, W. S. (2007a).</w:t>
-      </w:r>
-      <w:r>
-        <w:t xml:space="preserve"> </w:t>
-      </w:r>
-      <w:r>
-        <w:t xml:space="preserve">Judgments of associative memory</w:t>
-      </w:r>
-      <w:r>
-        <w:t xml:space="preserve">.</w:t>
-      </w:r>
-      <w:r>
-        <w:t xml:space="preserve"> </w:t>
-      </w:r>
-      <w:r>
-        <w:rPr>
-          <w:i/>
-          <w:iCs/>
-        </w:rPr>
-        <w:t xml:space="preserve">Cognitive Psychology</w:t>
-      </w:r>
-      <w:r>
-        <w:t xml:space="preserve">,</w:t>
-      </w:r>
-      <w:r>
-        <w:t xml:space="preserve"> </w:t>
-      </w:r>
-      <w:r>
-        <w:rPr>
-          <w:i/>
-          <w:iCs/>
-        </w:rPr>
-        <w:t xml:space="preserve">54</w:t>
-      </w:r>
-      <w:r>
-        <w:t xml:space="preserve">(4), 319–353.</w:t>
-      </w:r>
-      <w:r>
-        <w:t xml:space="preserve"> </w:t>
-      </w:r>
-      <w:hyperlink r:id="rId66">
         <w:r>
           <w:rPr>
             <w:rStyle w:val="Hyperlink"/>
           </w:rPr>
-          <w:t xml:space="preserve">https://doi.org/10.1016/j.cogpsych.2006.08.002</w:t>
+          <w:t xml:space="preserve">Small World of Words</w:t>
         </w:r>
-      </w:hyperlink>
-    </w:p>
-    <w:bookmarkEnd w:id="67"/>
-    <w:bookmarkStart w:id="69" w:name="ref-Maki2007"/>
-    <w:p>
-      <w:pPr>
-        <w:pStyle w:val="Literaturverzeichnis"/>
-      </w:pPr>
-      <w:r>
-        <w:t xml:space="preserve">Maki, W. S. (2007b).</w:t>
-      </w:r>
-      <w:r>
-        <w:t xml:space="preserve"> </w:t>
-      </w:r>
-      <w:r>
-        <w:t xml:space="preserve">Separating bias and sensitivity in judgments of associative memory.</w:t>
-      </w:r>
-      <w:r>
-        <w:t xml:space="preserve"> </w:t>
-      </w:r>
-      <w:r>
-        <w:rPr>
-          <w:i/>
-          <w:iCs/>
-        </w:rPr>
-        <w:t xml:space="preserve">Journal of Experimental Psychology. Learning, Memory, and Cognition</w:t>
-      </w:r>
-      <w:r>
-        <w:t xml:space="preserve">,</w:t>
-      </w:r>
-      <w:r>
-        <w:t xml:space="preserve"> </w:t>
-      </w:r>
-      <w:r>
-        <w:rPr>
-          <w:i/>
-          <w:iCs/>
-        </w:rPr>
-        <w:t xml:space="preserve">33</w:t>
-      </w:r>
-      <w:r>
-        <w:t xml:space="preserve">(1), 231–237.</w:t>
-      </w:r>
-      <w:r>
-        <w:t xml:space="preserve"> </w:t>
-      </w:r>
-      <w:hyperlink r:id="rId68">
         <w:r>
           <w:rPr>
             <w:rStyle w:val="Hyperlink"/>
           </w:rPr>
-          <w:t xml:space="preserve">https://doi.org/10.1037/0278-7393.33.1.231</w:t>
+          <w:t xml:space="preserve">”</w:t>
         </w:r>
-      </w:hyperlink>
-    </w:p>
-    <w:bookmarkEnd w:id="69"/>
-    <w:bookmarkStart w:id="71" w:name="ref-maxwell2020"/>
-    <w:p>
-      <w:pPr>
-        <w:pStyle w:val="Literaturverzeichnis"/>
-      </w:pPr>
-      <w:r>
-        <w:t xml:space="preserve">Maxwell, N. P., &amp; Buchanan, E. M. (2020). Investigating the interaction of direct and indirect relation on memory judgments and retrieval.</w:t>
-      </w:r>
-      <w:r>
-        <w:t xml:space="preserve"> </w:t>
-      </w:r>
-      <w:r>
-        <w:rPr>
-          <w:i/>
-          <w:iCs/>
-        </w:rPr>
-        <w:t xml:space="preserve">Cognitive Processing</w:t>
-      </w:r>
-      <w:r>
-        <w:t xml:space="preserve">,</w:t>
-      </w:r>
-      <w:r>
-        <w:t xml:space="preserve"> </w:t>
-      </w:r>
-      <w:r>
-        <w:rPr>
-          <w:i/>
-          <w:iCs/>
-        </w:rPr>
-        <w:t xml:space="preserve">21</w:t>
-      </w:r>
-      <w:r>
-        <w:t xml:space="preserve">(1).</w:t>
-      </w:r>
-      <w:r>
-        <w:t xml:space="preserve"> </w:t>
-      </w:r>
-      <w:hyperlink r:id="rId70">
         <w:r>
           <w:rPr>
             <w:rStyle w:val="Hyperlink"/>
           </w:rPr>
-          <w:t xml:space="preserve">https://doi.org/10.1007/s10339-019-00935-w</w:t>
+          <w:t xml:space="preserve"> </w:t>
         </w:r>
-      </w:hyperlink>
-    </w:p>
-    <w:bookmarkEnd w:id="71"/>
-    <w:bookmarkStart w:id="73" w:name="ref-maxwell2021"/>
-    <w:p>
-      <w:pPr>
-        <w:pStyle w:val="Literaturverzeichnis"/>
-      </w:pPr>
-      <w:r>
-        <w:t xml:space="preserve">Maxwell, N. P., &amp; Huff, M. J. (2021). The deceptive nature of associative word pairs: the effects of associative direction on judgments of learning.</w:t>
-      </w:r>
-      <w:r>
-        <w:t xml:space="preserve"> </w:t>
-      </w:r>
-      <w:r>
-        <w:rPr>
-          <w:i/>
-          <w:iCs/>
-        </w:rPr>
-        <w:t xml:space="preserve">Psychological Research</w:t>
-      </w:r>
-      <w:r>
-        <w:t xml:space="preserve">,</w:t>
-      </w:r>
-      <w:r>
-        <w:t xml:space="preserve"> </w:t>
-      </w:r>
-      <w:r>
-        <w:rPr>
-          <w:i/>
-          <w:iCs/>
-        </w:rPr>
-        <w:t xml:space="preserve">85</w:t>
-      </w:r>
-      <w:r>
-        <w:t xml:space="preserve">, 1757–1775.</w:t>
-      </w:r>
-      <w:r>
-        <w:t xml:space="preserve"> </w:t>
-      </w:r>
-      <w:hyperlink r:id="rId72">
         <w:r>
           <w:rPr>
             <w:rStyle w:val="Hyperlink"/>
           </w:rPr>
-          <w:t xml:space="preserve">https://doi.org/10.1007/s00426-020-01342-z</w:t>
+          <w:t xml:space="preserve">English word association norms for over 12,000 cue words</w:t>
         </w:r>
       </w:hyperlink>
+      <w:r>
+        <w:t xml:space="preserve">.</w:t>
+      </w:r>
+      <w:r>
+        <w:t xml:space="preserve"> </w:t>
+      </w:r>
+      <w:r>
+        <w:rPr>
+          <w:i/>
+          <w:iCs/>
+        </w:rPr>
+        <w:t xml:space="preserve">Behavior Research Methods</w:t>
+      </w:r>
+      <w:r>
+        <w:t xml:space="preserve"> </w:t>
+      </w:r>
+      <w:r>
+        <w:rPr>
+          <w:b/>
+          <w:bCs/>
+        </w:rPr>
+        <w:t xml:space="preserve">51</w:t>
+      </w:r>
+      <w:r>
+        <w:t xml:space="preserve">, 987–1006 (2019).</w:t>
+      </w:r>
     </w:p>
-    <w:bookmarkEnd w:id="73"/>
-    <w:bookmarkStart w:id="75" w:name="ref-Nelson2005"/>
+    <w:bookmarkEnd w:id="60"/>
+    <w:bookmarkStart w:id="62" w:name="ref-Maki2007"/>
     <w:p>
       <w:pPr>
         <w:pStyle w:val="Literaturverzeichnis"/>
       </w:pPr>
       <w:r>
-        <w:t xml:space="preserve">Nelson, D. L., Dyrdal, G. M., &amp; Goodmon, L. B. (2005).</w:t>
-      </w:r>
-      <w:r>
-        <w:t xml:space="preserve"> </w:t>
-      </w:r>
-      <w:r>
-        <w:t xml:space="preserve">What is preexisting strength? Predicting free association probabilities, similarity ratings, and cued recall probabilities</w:t>
-      </w:r>
-      <w:r>
-        <w:t xml:space="preserve">.</w:t>
-      </w:r>
-      <w:r>
-        <w:t xml:space="preserve"> </w:t>
-      </w:r>
-      <w:r>
-        <w:rPr>
-          <w:i/>
-          <w:iCs/>
-        </w:rPr>
-        <w:t xml:space="preserve">Psychonomic Bulletin</w:t>
-      </w:r>
-      <w:r>
-        <w:rPr>
-          <w:i/>
-          <w:iCs/>
-        </w:rPr>
-        <w:t xml:space="preserve"> </w:t>
-      </w:r>
-      <w:r>
-        <w:rPr>
-          <w:i/>
-          <w:iCs/>
-        </w:rPr>
-        <w:t xml:space="preserve">&amp;</w:t>
-      </w:r>
-      <w:r>
-        <w:rPr>
-          <w:i/>
-          <w:iCs/>
-        </w:rPr>
-        <w:t xml:space="preserve"> </w:t>
-      </w:r>
-      <w:r>
-        <w:rPr>
-          <w:i/>
-          <w:iCs/>
-        </w:rPr>
-        <w:t xml:space="preserve">Review</w:t>
-      </w:r>
-      <w:r>
-        <w:t xml:space="preserve">,</w:t>
-      </w:r>
-      <w:r>
-        <w:t xml:space="preserve"> </w:t>
-      </w:r>
-      <w:r>
-        <w:rPr>
-          <w:i/>
-          <w:iCs/>
-        </w:rPr>
-        <w:t xml:space="preserve">12</w:t>
-      </w:r>
-      <w:r>
-        <w:t xml:space="preserve">(4), 711–719.</w:t>
-      </w:r>
-      <w:r>
-        <w:t xml:space="preserve"> </w:t>
-      </w:r>
-      <w:hyperlink r:id="rId74">
+        <w:t xml:space="preserve">12.</w:t>
+      </w:r>
+      <w:r>
+        <w:t xml:space="preserve"> </w:t>
+      </w:r>
+      <w:r>
+        <w:t xml:space="preserve">	</w:t>
+      </w:r>
+      <w:r>
+        <w:t xml:space="preserve">Maki, W. S.</w:t>
+      </w:r>
+      <w:r>
+        <w:t xml:space="preserve"> </w:t>
+      </w:r>
+      <w:hyperlink r:id="rId61">
         <w:r>
           <w:rPr>
             <w:rStyle w:val="Hyperlink"/>
           </w:rPr>
-          <w:t xml:space="preserve">https://doi.org/10.3758/BF03196762</w:t>
+          <w:t xml:space="preserve">Separating bias and sensitivity in judgments of associative memory.</w:t>
         </w:r>
       </w:hyperlink>
+      <w:r>
+        <w:t xml:space="preserve"> </w:t>
+      </w:r>
+      <w:r>
+        <w:rPr>
+          <w:i/>
+          <w:iCs/>
+        </w:rPr>
+        <w:t xml:space="preserve">Journal of experimental psychology. Learning, memory, and cognition</w:t>
+      </w:r>
+      <w:r>
+        <w:t xml:space="preserve"> </w:t>
+      </w:r>
+      <w:r>
+        <w:rPr>
+          <w:b/>
+          <w:bCs/>
+        </w:rPr>
+        <w:t xml:space="preserve">33</w:t>
+      </w:r>
+      <w:r>
+        <w:t xml:space="preserve">, 231–237 (2007).</w:t>
+      </w:r>
     </w:p>
-    <w:bookmarkEnd w:id="75"/>
-    <w:bookmarkStart w:id="77" w:name="ref-Nelson2000"/>
+    <w:bookmarkEnd w:id="62"/>
+    <w:bookmarkStart w:id="64" w:name="ref-gigerenzer1995"/>
     <w:p>
       <w:pPr>
         <w:pStyle w:val="Literaturverzeichnis"/>
       </w:pPr>
       <w:r>
-        <w:t xml:space="preserve">Nelson, D. L., McEvoy, C. L., &amp; Dennis, S. (2000).</w:t>
-      </w:r>
-      <w:r>
-        <w:t xml:space="preserve"> </w:t>
-      </w:r>
-      <w:r>
-        <w:t xml:space="preserve">What is free association and what does it measure?</w:t>
-      </w:r>
-      <w:r>
-        <w:t xml:space="preserve"> </w:t>
-      </w:r>
-      <w:r>
-        <w:rPr>
-          <w:i/>
-          <w:iCs/>
-        </w:rPr>
-        <w:t xml:space="preserve">Memory</w:t>
-      </w:r>
-      <w:r>
-        <w:rPr>
-          <w:i/>
-          <w:iCs/>
-        </w:rPr>
-        <w:t xml:space="preserve"> </w:t>
-      </w:r>
-      <w:r>
-        <w:rPr>
-          <w:i/>
-          <w:iCs/>
-        </w:rPr>
-        <w:t xml:space="preserve">&amp;</w:t>
-      </w:r>
-      <w:r>
-        <w:rPr>
-          <w:i/>
-          <w:iCs/>
-        </w:rPr>
-        <w:t xml:space="preserve"> </w:t>
-      </w:r>
-      <w:r>
-        <w:rPr>
-          <w:i/>
-          <w:iCs/>
-        </w:rPr>
-        <w:t xml:space="preserve">Cognition</w:t>
-      </w:r>
-      <w:r>
-        <w:t xml:space="preserve">,</w:t>
-      </w:r>
-      <w:r>
-        <w:t xml:space="preserve"> </w:t>
-      </w:r>
-      <w:r>
-        <w:rPr>
-          <w:i/>
-          <w:iCs/>
-        </w:rPr>
-        <w:t xml:space="preserve">28</w:t>
-      </w:r>
-      <w:r>
-        <w:t xml:space="preserve">(6), 887–899.</w:t>
-      </w:r>
-      <w:r>
-        <w:t xml:space="preserve"> </w:t>
-      </w:r>
-      <w:hyperlink r:id="rId76">
+        <w:t xml:space="preserve">13.</w:t>
+      </w:r>
+      <w:r>
+        <w:t xml:space="preserve"> </w:t>
+      </w:r>
+      <w:r>
+        <w:t xml:space="preserve">	</w:t>
+      </w:r>
+      <w:r>
+        <w:t xml:space="preserve">Gigerenzer, G. &amp; Hoffrage, U.</w:t>
+      </w:r>
+      <w:r>
+        <w:t xml:space="preserve"> </w:t>
+      </w:r>
+      <w:hyperlink r:id="rId63">
         <w:r>
           <w:rPr>
             <w:rStyle w:val="Hyperlink"/>
           </w:rPr>
-          <w:t xml:space="preserve">https://doi.org/10.3758/BF03209337</w:t>
+          <w:t xml:space="preserve">How to improve Bayesian reasoning without instruction: Frequency formats.</w:t>
         </w:r>
       </w:hyperlink>
+      <w:r>
+        <w:t xml:space="preserve"> </w:t>
+      </w:r>
+      <w:r>
+        <w:rPr>
+          <w:i/>
+          <w:iCs/>
+        </w:rPr>
+        <w:t xml:space="preserve">Psychological Review</w:t>
+      </w:r>
+      <w:r>
+        <w:t xml:space="preserve"> </w:t>
+      </w:r>
+      <w:r>
+        <w:rPr>
+          <w:b/>
+          <w:bCs/>
+        </w:rPr>
+        <w:t xml:space="preserve">102</w:t>
+      </w:r>
+      <w:r>
+        <w:t xml:space="preserve">, 684–704 (1995).</w:t>
+      </w:r>
     </w:p>
-    <w:bookmarkEnd w:id="77"/>
-    <w:bookmarkStart w:id="79" w:name="ref-nelson2004"/>
+    <w:bookmarkEnd w:id="64"/>
+    <w:bookmarkStart w:id="66" w:name="ref-Valentine2013"/>
     <w:p>
       <w:pPr>
         <w:pStyle w:val="Literaturverzeichnis"/>
       </w:pPr>
       <w:r>
-        <w:t xml:space="preserve">Nelson, D. L., McEvoy, C. L., &amp; Schreiber, T. A. (2004). The University of South Florida free association, rhyme, and word fragment norms.</w:t>
-      </w:r>
-      <w:r>
-        <w:t xml:space="preserve"> </w:t>
-      </w:r>
-      <w:r>
-        <w:rPr>
-          <w:i/>
-          <w:iCs/>
-        </w:rPr>
-        <w:t xml:space="preserve">Behavior Research Methods, Instruments, &amp; Computers</w:t>
-      </w:r>
-      <w:r>
-        <w:t xml:space="preserve">,</w:t>
-      </w:r>
-      <w:r>
-        <w:t xml:space="preserve"> </w:t>
-      </w:r>
-      <w:r>
-        <w:rPr>
-          <w:i/>
-          <w:iCs/>
-        </w:rPr>
-        <w:t xml:space="preserve">36</w:t>
-      </w:r>
-      <w:r>
-        <w:t xml:space="preserve">(3), 402–407.</w:t>
-      </w:r>
-      <w:r>
-        <w:t xml:space="preserve"> </w:t>
-      </w:r>
-      <w:hyperlink r:id="rId78">
+        <w:t xml:space="preserve">14.</w:t>
+      </w:r>
+      <w:r>
+        <w:t xml:space="preserve"> </w:t>
+      </w:r>
+      <w:r>
+        <w:t xml:space="preserve">	</w:t>
+      </w:r>
+      <w:r>
+        <w:t xml:space="preserve">Valentine, K. D. &amp; Buchanan, E. M.</w:t>
+      </w:r>
+      <w:r>
+        <w:t xml:space="preserve"> </w:t>
+      </w:r>
+      <w:hyperlink r:id="rId65">
         <w:r>
           <w:rPr>
             <w:rStyle w:val="Hyperlink"/>
           </w:rPr>
-          <w:t xml:space="preserve">https://doi.org/10.3758/BF03195588</w:t>
+          <w:t xml:space="preserve">JAM-boree: An application of observation oriented modelling to judgements of associative memory</w:t>
         </w:r>
       </w:hyperlink>
+      <w:r>
+        <w:t xml:space="preserve">.</w:t>
+      </w:r>
+      <w:r>
+        <w:t xml:space="preserve"> </w:t>
+      </w:r>
+      <w:r>
+        <w:rPr>
+          <w:i/>
+          <w:iCs/>
+        </w:rPr>
+        <w:t xml:space="preserve">Journal of Cognitive Psychology</w:t>
+      </w:r>
+      <w:r>
+        <w:t xml:space="preserve"> </w:t>
+      </w:r>
+      <w:r>
+        <w:rPr>
+          <w:b/>
+          <w:bCs/>
+        </w:rPr>
+        <w:t xml:space="preserve">25</w:t>
+      </w:r>
+      <w:r>
+        <w:t xml:space="preserve">, 400–422 (2013).</w:t>
+      </w:r>
     </w:p>
-    <w:bookmarkEnd w:id="79"/>
-    <w:bookmarkStart w:id="81" w:name="ref-reyna2008"/>
+    <w:bookmarkEnd w:id="66"/>
+    <w:bookmarkStart w:id="68" w:name="ref-Nelson2005"/>
     <w:p>
       <w:pPr>
         <w:pStyle w:val="Literaturverzeichnis"/>
       </w:pPr>
       <w:r>
-        <w:t xml:space="preserve">Reyna, V. F., &amp; Brainerd, C. J. (2008). Numeracy, ratio bias, and denominator neglect in judgments of risk and probability.</w:t>
-      </w:r>
-      <w:r>
-        <w:t xml:space="preserve"> </w:t>
-      </w:r>
-      <w:r>
-        <w:rPr>
-          <w:i/>
-          <w:iCs/>
-        </w:rPr>
-        <w:t xml:space="preserve">Learning and Individual Differences</w:t>
-      </w:r>
-      <w:r>
-        <w:t xml:space="preserve">,</w:t>
-      </w:r>
-      <w:r>
-        <w:t xml:space="preserve"> </w:t>
-      </w:r>
-      <w:r>
-        <w:rPr>
-          <w:i/>
-          <w:iCs/>
-        </w:rPr>
-        <w:t xml:space="preserve">18</w:t>
-      </w:r>
-      <w:r>
-        <w:t xml:space="preserve">(1), 89–107.</w:t>
-      </w:r>
-      <w:r>
-        <w:t xml:space="preserve"> </w:t>
-      </w:r>
-      <w:hyperlink r:id="rId80">
+        <w:t xml:space="preserve">15.</w:t>
+      </w:r>
+      <w:r>
+        <w:t xml:space="preserve"> </w:t>
+      </w:r>
+      <w:r>
+        <w:t xml:space="preserve">	</w:t>
+      </w:r>
+      <w:r>
+        <w:t xml:space="preserve">Nelson, D. L., Dyrdal, G. M. &amp; Goodmon, L. B.</w:t>
+      </w:r>
+      <w:r>
+        <w:t xml:space="preserve"> </w:t>
+      </w:r>
+      <w:hyperlink r:id="rId67">
         <w:r>
           <w:rPr>
             <w:rStyle w:val="Hyperlink"/>
           </w:rPr>
-          <w:t xml:space="preserve">https://doi.org/10.1016/j.lindif.2007.03.011</w:t>
+          <w:t xml:space="preserve">What is preexisting strength? Predicting free association probabilities, similarity ratings, and cued recall probabilities</w:t>
         </w:r>
       </w:hyperlink>
+      <w:r>
+        <w:t xml:space="preserve">.</w:t>
+      </w:r>
+      <w:r>
+        <w:t xml:space="preserve"> </w:t>
+      </w:r>
+      <w:r>
+        <w:rPr>
+          <w:i/>
+          <w:iCs/>
+        </w:rPr>
+        <w:t xml:space="preserve">Psychonomic Bulletin</w:t>
+      </w:r>
+      <w:r>
+        <w:rPr>
+          <w:i/>
+          <w:iCs/>
+        </w:rPr>
+        <w:t xml:space="preserve"> </w:t>
+      </w:r>
+      <w:r>
+        <w:rPr>
+          <w:i/>
+          <w:iCs/>
+        </w:rPr>
+        <w:t xml:space="preserve">&amp;</w:t>
+      </w:r>
+      <w:r>
+        <w:rPr>
+          <w:i/>
+          <w:iCs/>
+        </w:rPr>
+        <w:t xml:space="preserve"> </w:t>
+      </w:r>
+      <w:r>
+        <w:rPr>
+          <w:i/>
+          <w:iCs/>
+        </w:rPr>
+        <w:t xml:space="preserve">Review</w:t>
+      </w:r>
+      <w:r>
+        <w:t xml:space="preserve"> </w:t>
+      </w:r>
+      <w:r>
+        <w:rPr>
+          <w:b/>
+          <w:bCs/>
+        </w:rPr>
+        <w:t xml:space="preserve">12</w:t>
+      </w:r>
+      <w:r>
+        <w:t xml:space="preserve">, 711–719 (2005).</w:t>
+      </w:r>
     </w:p>
-    <w:bookmarkEnd w:id="81"/>
-    <w:bookmarkStart w:id="83" w:name="ref-reyna2009"/>
+    <w:bookmarkEnd w:id="68"/>
+    <w:bookmarkStart w:id="69" w:name="ref-Foster2012"/>
     <w:p>
       <w:pPr>
         <w:pStyle w:val="Literaturverzeichnis"/>
       </w:pPr>
       <w:r>
-        <w:t xml:space="preserve">Reyna, V. F., Nelson, W. L., Han, P. K., &amp; Dieckmann, N. F. (2009). How numeracy influences risk comprehension and medical decision making.</w:t>
-      </w:r>
-      <w:r>
-        <w:t xml:space="preserve"> </w:t>
-      </w:r>
-      <w:r>
-        <w:rPr>
-          <w:i/>
-          <w:iCs/>
-        </w:rPr>
-        <w:t xml:space="preserve">Psychological Bulletin</w:t>
+        <w:t xml:space="preserve">16.</w:t>
+      </w:r>
+      <w:r>
+        <w:t xml:space="preserve"> </w:t>
+      </w:r>
+      <w:r>
+        <w:t xml:space="preserve">	</w:t>
+      </w:r>
+      <w:r>
+        <w:t xml:space="preserve">Foster, L. E. &amp; Buchanan, E. M.</w:t>
+      </w:r>
+      <w:r>
+        <w:t xml:space="preserve"> </w:t>
+      </w:r>
+      <w:r>
+        <w:t xml:space="preserve">Judgments of Memory: Do the Number and Presentation of Cues Available Help?</w:t>
+      </w:r>
+      <w:r>
+        <w:t xml:space="preserve"> </w:t>
+      </w:r>
+      <w:r>
+        <w:rPr>
+          <w:i/>
+          <w:iCs/>
+        </w:rPr>
+        <w:t xml:space="preserve">Journal of Psychological Inquiry</w:t>
+      </w:r>
+      <w:r>
+        <w:t xml:space="preserve"> </w:t>
+      </w:r>
+      <w:r>
+        <w:rPr>
+          <w:b/>
+          <w:bCs/>
+        </w:rPr>
+        <w:t xml:space="preserve">17</w:t>
+      </w:r>
+      <w:r>
+        <w:t xml:space="preserve">, 17–25 (2012).</w:t>
+      </w:r>
+    </w:p>
+    <w:bookmarkEnd w:id="69"/>
+    <w:bookmarkStart w:id="70" w:name="ref-Buchanan2010"/>
+    <w:p>
+      <w:pPr>
+        <w:pStyle w:val="Literaturverzeichnis"/>
+      </w:pPr>
+      <w:r>
+        <w:t xml:space="preserve">17.</w:t>
+      </w:r>
+      <w:r>
+        <w:t xml:space="preserve"> </w:t>
+      </w:r>
+      <w:r>
+        <w:t xml:space="preserve">	</w:t>
+      </w:r>
+      <w:r>
+        <w:t xml:space="preserve">Buchanan, E. M.</w:t>
+      </w:r>
+      <w:r>
+        <w:t xml:space="preserve"> </w:t>
+      </w:r>
+      <w:r>
+        <w:t xml:space="preserve">Access into memory: Differences in judgments and priming for semantic and associative memory</w:t>
       </w:r>
       <w:r>
         <w:t xml:space="preserve">.</w:t>
@@ -7090,74 +6858,467 @@
       <w:r>
         <w:t xml:space="preserve"> </w:t>
       </w:r>
-      <w:hyperlink r:id="rId82">
+      <w:r>
+        <w:rPr>
+          <w:i/>
+          <w:iCs/>
+        </w:rPr>
+        <w:t xml:space="preserve">Journal of Scientific Psychology</w:t>
+      </w:r>
+      <w:r>
+        <w:t xml:space="preserve"> </w:t>
+      </w:r>
+      <w:r>
+        <w:rPr>
+          <w:b/>
+          <w:bCs/>
+        </w:rPr>
+        <w:t xml:space="preserve">March</w:t>
+      </w:r>
+      <w:r>
+        <w:t xml:space="preserve">, 1–8 (2010).</w:t>
+      </w:r>
+    </w:p>
+    <w:bookmarkEnd w:id="70"/>
+    <w:bookmarkStart w:id="72" w:name="ref-maxwell2020"/>
+    <w:p>
+      <w:pPr>
+        <w:pStyle w:val="Literaturverzeichnis"/>
+      </w:pPr>
+      <w:r>
+        <w:t xml:space="preserve">18.</w:t>
+      </w:r>
+      <w:r>
+        <w:t xml:space="preserve"> </w:t>
+      </w:r>
+      <w:r>
+        <w:t xml:space="preserve">	</w:t>
+      </w:r>
+      <w:r>
+        <w:t xml:space="preserve">Maxwell, N. P. &amp; Buchanan, E. M.</w:t>
+      </w:r>
+      <w:r>
+        <w:t xml:space="preserve"> </w:t>
+      </w:r>
+      <w:hyperlink r:id="rId71">
         <w:r>
           <w:rPr>
             <w:rStyle w:val="Hyperlink"/>
           </w:rPr>
-          <w:t xml:space="preserve">https://doi.org/10.1037/a0017327</w:t>
+          <w:t xml:space="preserve">Investigating the interaction of direct and indirect relation on memory judgments and retrieval</w:t>
         </w:r>
       </w:hyperlink>
+      <w:r>
+        <w:t xml:space="preserve">.</w:t>
+      </w:r>
+      <w:r>
+        <w:t xml:space="preserve"> </w:t>
+      </w:r>
+      <w:r>
+        <w:rPr>
+          <w:i/>
+          <w:iCs/>
+        </w:rPr>
+        <w:t xml:space="preserve">Cognitive Processing</w:t>
+      </w:r>
+      <w:r>
+        <w:t xml:space="preserve"> </w:t>
+      </w:r>
+      <w:r>
+        <w:rPr>
+          <w:b/>
+          <w:bCs/>
+        </w:rPr>
+        <w:t xml:space="preserve">21</w:t>
+      </w:r>
+      <w:r>
+        <w:t xml:space="preserve">, (2020).</w:t>
+      </w:r>
     </w:p>
-    <w:bookmarkEnd w:id="83"/>
-    <w:bookmarkStart w:id="85" w:name="ref-Valentine2013"/>
+    <w:bookmarkEnd w:id="72"/>
+    <w:bookmarkStart w:id="74" w:name="ref-maxwell2021"/>
     <w:p>
       <w:pPr>
         <w:pStyle w:val="Literaturverzeichnis"/>
       </w:pPr>
       <w:r>
-        <w:t xml:space="preserve">Valentine, K. D., &amp; Buchanan, E. M. (2013).</w:t>
-      </w:r>
-      <w:r>
-        <w:t xml:space="preserve"> </w:t>
-      </w:r>
-      <w:r>
-        <w:t xml:space="preserve">JAM-boree: An application of observation oriented modelling to judgements of associative memory</w:t>
-      </w:r>
-      <w:r>
-        <w:t xml:space="preserve">.</w:t>
-      </w:r>
-      <w:r>
-        <w:t xml:space="preserve"> </w:t>
-      </w:r>
-      <w:r>
-        <w:rPr>
-          <w:i/>
-          <w:iCs/>
-        </w:rPr>
-        <w:t xml:space="preserve">Journal of Cognitive Psychology</w:t>
-      </w:r>
-      <w:r>
-        <w:t xml:space="preserve">,</w:t>
-      </w:r>
-      <w:r>
-        <w:t xml:space="preserve"> </w:t>
-      </w:r>
-      <w:r>
-        <w:rPr>
-          <w:i/>
-          <w:iCs/>
-        </w:rPr>
-        <w:t xml:space="preserve">25</w:t>
-      </w:r>
-      <w:r>
-        <w:t xml:space="preserve">(4), 400–422.</w:t>
-      </w:r>
-      <w:r>
-        <w:t xml:space="preserve"> </w:t>
-      </w:r>
-      <w:hyperlink r:id="rId84">
+        <w:t xml:space="preserve">19.</w:t>
+      </w:r>
+      <w:r>
+        <w:t xml:space="preserve"> </w:t>
+      </w:r>
+      <w:r>
+        <w:t xml:space="preserve">	</w:t>
+      </w:r>
+      <w:r>
+        <w:t xml:space="preserve">Maxwell, N. P. &amp; Huff, M. J.</w:t>
+      </w:r>
+      <w:r>
+        <w:t xml:space="preserve"> </w:t>
+      </w:r>
+      <w:hyperlink r:id="rId73">
         <w:r>
           <w:rPr>
             <w:rStyle w:val="Hyperlink"/>
           </w:rPr>
-          <w:t xml:space="preserve">https://doi.org/10.1080/20445911.2013.775120</w:t>
+          <w:t xml:space="preserve">The deceptive nature of associative word pairs: the effects of associative direction on judgments of learning</w:t>
         </w:r>
       </w:hyperlink>
+      <w:r>
+        <w:t xml:space="preserve">.</w:t>
+      </w:r>
+      <w:r>
+        <w:t xml:space="preserve"> </w:t>
+      </w:r>
+      <w:r>
+        <w:rPr>
+          <w:i/>
+          <w:iCs/>
+        </w:rPr>
+        <w:t xml:space="preserve">Psychological Research</w:t>
+      </w:r>
+      <w:r>
+        <w:t xml:space="preserve"> </w:t>
+      </w:r>
+      <w:r>
+        <w:rPr>
+          <w:b/>
+          <w:bCs/>
+        </w:rPr>
+        <w:t xml:space="preserve">85</w:t>
+      </w:r>
+      <w:r>
+        <w:t xml:space="preserve">, 1757–1775 (2021).</w:t>
+      </w:r>
     </w:p>
-    <w:bookmarkEnd w:id="85"/>
+    <w:bookmarkEnd w:id="74"/>
+    <w:bookmarkStart w:id="76" w:name="ref-aust2022"/>
+    <w:p>
+      <w:pPr>
+        <w:pStyle w:val="Literaturverzeichnis"/>
+      </w:pPr>
+      <w:r>
+        <w:t xml:space="preserve">20.</w:t>
+      </w:r>
+      <w:r>
+        <w:t xml:space="preserve"> </w:t>
+      </w:r>
+      <w:r>
+        <w:t xml:space="preserve">	</w:t>
+      </w:r>
+      <w:r>
+        <w:t xml:space="preserve">Aust, F.</w:t>
+      </w:r>
+      <w:r>
+        <w:t xml:space="preserve"> </w:t>
+      </w:r>
+      <w:r>
+        <w:rPr>
+          <w:i/>
+          <w:iCs/>
+        </w:rPr>
+        <w:t xml:space="preserve">et al.</w:t>
+      </w:r>
+      <w:r>
+        <w:t xml:space="preserve"> </w:t>
+      </w:r>
+      <w:hyperlink r:id="rId75">
+        <w:r>
+          <w:rPr>
+            <w:rStyle w:val="Hyperlink"/>
+            <w:i/>
+            <w:iCs/>
+          </w:rPr>
+          <w:t xml:space="preserve">Papaja: Prepare American Psychological Association Journal Articles with r Markdown</w:t>
+        </w:r>
+      </w:hyperlink>
+      <w:r>
+        <w:t xml:space="preserve">. (2022).</w:t>
+      </w:r>
+    </w:p>
+    <w:bookmarkEnd w:id="76"/>
+    <w:bookmarkStart w:id="78" w:name="ref-gelman2006"/>
+    <w:p>
+      <w:pPr>
+        <w:pStyle w:val="Literaturverzeichnis"/>
+      </w:pPr>
+      <w:r>
+        <w:t xml:space="preserve">21.</w:t>
+      </w:r>
+      <w:r>
+        <w:t xml:space="preserve"> </w:t>
+      </w:r>
+      <w:r>
+        <w:t xml:space="preserve">	</w:t>
+      </w:r>
+      <w:r>
+        <w:t xml:space="preserve">Gelman, A.</w:t>
+      </w:r>
+      <w:r>
+        <w:t xml:space="preserve"> </w:t>
+      </w:r>
+      <w:hyperlink r:id="rId77">
+        <w:r>
+          <w:rPr>
+            <w:rStyle w:val="Hyperlink"/>
+          </w:rPr>
+          <w:t xml:space="preserve">Multilevel (hierarchical) modeling: What it can and cannot do</w:t>
+        </w:r>
+      </w:hyperlink>
+      <w:r>
+        <w:t xml:space="preserve">.</w:t>
+      </w:r>
+      <w:r>
+        <w:t xml:space="preserve"> </w:t>
+      </w:r>
+      <w:r>
+        <w:rPr>
+          <w:i/>
+          <w:iCs/>
+        </w:rPr>
+        <w:t xml:space="preserve">Technometrics</w:t>
+      </w:r>
+      <w:r>
+        <w:t xml:space="preserve"> </w:t>
+      </w:r>
+      <w:r>
+        <w:rPr>
+          <w:b/>
+          <w:bCs/>
+        </w:rPr>
+        <w:t xml:space="preserve">48</w:t>
+      </w:r>
+      <w:r>
+        <w:t xml:space="preserve">, 432–435 (2006).</w:t>
+      </w:r>
+    </w:p>
+    <w:bookmarkEnd w:id="78"/>
+    <w:bookmarkStart w:id="80" w:name="ref-Chase1973"/>
+    <w:p>
+      <w:pPr>
+        <w:pStyle w:val="Literaturverzeichnis"/>
+      </w:pPr>
+      <w:r>
+        <w:t xml:space="preserve">22.</w:t>
+      </w:r>
+      <w:r>
+        <w:t xml:space="preserve"> </w:t>
+      </w:r>
+      <w:r>
+        <w:t xml:space="preserve">	</w:t>
+      </w:r>
+      <w:r>
+        <w:t xml:space="preserve">Chase, W. G. &amp; Simon, H. A.</w:t>
+      </w:r>
+      <w:r>
+        <w:t xml:space="preserve"> </w:t>
+      </w:r>
+      <w:hyperlink r:id="rId79">
+        <w:r>
+          <w:rPr>
+            <w:rStyle w:val="Hyperlink"/>
+          </w:rPr>
+          <w:t xml:space="preserve">Perception in chess</w:t>
+        </w:r>
+      </w:hyperlink>
+      <w:r>
+        <w:t xml:space="preserve">.</w:t>
+      </w:r>
+      <w:r>
+        <w:t xml:space="preserve"> </w:t>
+      </w:r>
+      <w:r>
+        <w:rPr>
+          <w:i/>
+          <w:iCs/>
+        </w:rPr>
+        <w:t xml:space="preserve">Cognitive Psychology</w:t>
+      </w:r>
+      <w:r>
+        <w:t xml:space="preserve"> </w:t>
+      </w:r>
+      <w:r>
+        <w:rPr>
+          <w:b/>
+          <w:bCs/>
+        </w:rPr>
+        <w:t xml:space="preserve">4</w:t>
+      </w:r>
+      <w:r>
+        <w:t xml:space="preserve">, 55–81 (1973).</w:t>
+      </w:r>
+    </w:p>
+    <w:bookmarkEnd w:id="80"/>
+    <w:bookmarkStart w:id="82" w:name="ref-Ericsson1998"/>
+    <w:p>
+      <w:pPr>
+        <w:pStyle w:val="Literaturverzeichnis"/>
+      </w:pPr>
+      <w:r>
+        <w:t xml:space="preserve">23.</w:t>
+      </w:r>
+      <w:r>
+        <w:t xml:space="preserve"> </w:t>
+      </w:r>
+      <w:r>
+        <w:t xml:space="preserve">	</w:t>
+      </w:r>
+      <w:r>
+        <w:t xml:space="preserve">Ericsson, K. A. &amp; Delaney, P. F.</w:t>
+      </w:r>
+      <w:r>
+        <w:t xml:space="preserve"> </w:t>
+      </w:r>
+      <w:r>
+        <w:t xml:space="preserve">Working Memory and Expert Performance</w:t>
+      </w:r>
+      <w:r>
+        <w:t xml:space="preserve">. in</w:t>
+      </w:r>
+      <w:r>
+        <w:t xml:space="preserve"> </w:t>
+      </w:r>
+      <w:r>
+        <w:rPr>
+          <w:i/>
+          <w:iCs/>
+        </w:rPr>
+        <w:t xml:space="preserve">Working memory and thinking</w:t>
+      </w:r>
+      <w:r>
+        <w:t xml:space="preserve"> </w:t>
+      </w:r>
+      <w:r>
+        <w:t xml:space="preserve">(eds. Gilhooly, K. &amp; Logie, R. H.) (Taylor</w:t>
+      </w:r>
+      <w:r>
+        <w:t xml:space="preserve"> </w:t>
+      </w:r>
+      <w:r>
+        <w:t xml:space="preserve">&amp;</w:t>
+      </w:r>
+      <w:r>
+        <w:t xml:space="preserve"> </w:t>
+      </w:r>
+      <w:r>
+        <w:t xml:space="preserve">Francis, Abingdon, UK, 1998). doi:</w:t>
+      </w:r>
+      <w:hyperlink r:id="rId81">
+        <w:r>
+          <w:rPr>
+            <w:rStyle w:val="Hyperlink"/>
+          </w:rPr>
+          <w:t xml:space="preserve">10.4324/9780203346754_chapter_SIX</w:t>
+        </w:r>
+      </w:hyperlink>
+      <w:r>
+        <w:t xml:space="preserve">.</w:t>
+      </w:r>
+    </w:p>
+    <w:bookmarkEnd w:id="82"/>
+    <w:bookmarkStart w:id="84" w:name="ref-Ericsson1999"/>
+    <w:p>
+      <w:pPr>
+        <w:pStyle w:val="Literaturverzeichnis"/>
+      </w:pPr>
+      <w:r>
+        <w:t xml:space="preserve">24.</w:t>
+      </w:r>
+      <w:r>
+        <w:t xml:space="preserve"> </w:t>
+      </w:r>
+      <w:r>
+        <w:t xml:space="preserve">	</w:t>
+      </w:r>
+      <w:r>
+        <w:t xml:space="preserve">Ericsson, K. A. &amp; Delaney, P. F.</w:t>
+      </w:r>
+      <w:r>
+        <w:t xml:space="preserve"> </w:t>
+      </w:r>
+      <w:r>
+        <w:t xml:space="preserve">Long-Term Working Memory as an Alternative to Capacity Models of Working Memory in Everyday Skilled Performance</w:t>
+      </w:r>
+      <w:r>
+        <w:t xml:space="preserve">. in</w:t>
+      </w:r>
+      <w:r>
+        <w:t xml:space="preserve"> </w:t>
+      </w:r>
+      <w:r>
+        <w:rPr>
+          <w:i/>
+          <w:iCs/>
+        </w:rPr>
+        <w:t xml:space="preserve">Models of working memory</w:t>
+      </w:r>
+      <w:r>
+        <w:t xml:space="preserve"> </w:t>
+      </w:r>
+      <w:r>
+        <w:t xml:space="preserve">(eds. Miyake, A. &amp; Shah, P.) 257–297 (Cambridge University Press, Cambridge, 1999). doi:</w:t>
+      </w:r>
+      <w:hyperlink r:id="rId83">
+        <w:r>
+          <w:rPr>
+            <w:rStyle w:val="Hyperlink"/>
+          </w:rPr>
+          <w:t xml:space="preserve">10.1017/CBO9781139174909.011</w:t>
+        </w:r>
+      </w:hyperlink>
+      <w:r>
+        <w:t xml:space="preserve">.</w:t>
+      </w:r>
+    </w:p>
+    <w:bookmarkEnd w:id="84"/>
+    <w:bookmarkStart w:id="86" w:name="ref-reyna2009"/>
+    <w:p>
+      <w:pPr>
+        <w:pStyle w:val="Literaturverzeichnis"/>
+      </w:pPr>
+      <w:r>
+        <w:t xml:space="preserve">25.</w:t>
+      </w:r>
+      <w:r>
+        <w:t xml:space="preserve"> </w:t>
+      </w:r>
+      <w:r>
+        <w:t xml:space="preserve">	</w:t>
+      </w:r>
+      <w:r>
+        <w:t xml:space="preserve">Reyna, V. F., Nelson, W. L., Han, P. K. &amp; Dieckmann, N. F. How numeracy influences risk comprehension and medical decision making.</w:t>
+      </w:r>
+      <w:r>
+        <w:t xml:space="preserve"> </w:t>
+      </w:r>
+      <w:r>
+        <w:rPr>
+          <w:i/>
+          <w:iCs/>
+        </w:rPr>
+        <w:t xml:space="preserve">Psychological Bulletin</w:t>
+      </w:r>
+      <w:r>
+        <w:t xml:space="preserve"> </w:t>
+      </w:r>
+      <w:r>
+        <w:t xml:space="preserve">(2009) doi:</w:t>
+      </w:r>
+      <w:hyperlink r:id="rId85">
+        <w:r>
+          <w:rPr>
+            <w:rStyle w:val="Hyperlink"/>
+          </w:rPr>
+          <w:t xml:space="preserve">10.1037/a0017327</w:t>
+        </w:r>
+      </w:hyperlink>
+      <w:r>
+        <w:t xml:space="preserve">.</w:t>
+      </w:r>
+    </w:p>
     <w:bookmarkEnd w:id="86"/>
     <w:bookmarkEnd w:id="87"/>
+    <w:bookmarkEnd w:id="88"/>
     <w:sectPr>
       <w:headerReference r:id="rId9" w:type="even"/>
       <w:headerReference r:id="rId11" w:type="default"/>

</xml_diff>